<commit_message>
feat : sesion for user penduduk, refactor: permohonan pembuatan surat
</commit_message>
<xml_diff>
--- a/src/assets/docx/simple.docx
+++ b/src/assets/docx/simple.docx
@@ -1,17 +1,17 @@
 
 <file path=word/document.xml><?xml version="1.0" encoding="utf-8"?>
-<w:document xmlns:ve="http://schemas.openxmlformats.org/markup-compatibility/2006" xmlns:o="urn:schemas-microsoft-com:office:office" xmlns:r="http://schemas.openxmlformats.org/officeDocument/2006/relationships" xmlns:m="http://schemas.openxmlformats.org/officeDocument/2006/math" xmlns:v="urn:schemas-microsoft-com:vml" xmlns:wp="http://schemas.openxmlformats.org/drawingml/2006/wordprocessingDrawing" xmlns:w10="urn:schemas-microsoft-com:office:word" xmlns:w="http://schemas.openxmlformats.org/wordprocessingml/2006/main" xmlns:wne="http://schemas.microsoft.com/office/word/2006/wordml">
+<w:document xmlns:wpc="http://schemas.microsoft.com/office/word/2010/wordprocessingCanvas" xmlns:mc="http://schemas.openxmlformats.org/markup-compatibility/2006" xmlns:o="urn:schemas-microsoft-com:office:office" xmlns:r="http://schemas.openxmlformats.org/officeDocument/2006/relationships" xmlns:m="http://schemas.openxmlformats.org/officeDocument/2006/math" xmlns:v="urn:schemas-microsoft-com:vml" xmlns:wp14="http://schemas.microsoft.com/office/word/2010/wordprocessingDrawing" xmlns:wp="http://schemas.openxmlformats.org/drawingml/2006/wordprocessingDrawing" xmlns:w="http://schemas.openxmlformats.org/wordprocessingml/2006/main" xmlns:w14="http://schemas.microsoft.com/office/word/2010/wordml" xmlns:w10="urn:schemas-microsoft-com:office:word" xmlns:w15="http://schemas.microsoft.com/office/word/2012/wordml" xmlns:wpg="http://schemas.microsoft.com/office/word/2010/wordprocessingGroup" xmlns:wpi="http://schemas.microsoft.com/office/word/2010/wordprocessingInk" xmlns:wne="http://schemas.microsoft.com/office/word/2006/wordml" xmlns:wps="http://schemas.microsoft.com/office/word/2010/wordprocessingShape" xmlns:wpsCustomData="http://www.wps.cn/officeDocument/2013/wpsCustomData" mc:Ignorable="w14 w15 wp14">
   <w:body>
     <w:p>
       <w:pPr>
-        <w:pStyle w:val="normal0"/>
+        <w:pStyle w:val="3"/>
         <w:widowControl w:val="0"/>
         <w:pBdr>
-          <w:top w:val="nil"/>
-          <w:left w:val="nil"/>
-          <w:bottom w:val="nil"/>
-          <w:right w:val="nil"/>
-          <w:between w:val="nil"/>
+          <w:top w:val="none" w:color="auto" w:sz="0" w:space="0"/>
+          <w:left w:val="none" w:color="auto" w:sz="0" w:space="0"/>
+          <w:bottom w:val="none" w:color="auto" w:sz="0" w:space="0"/>
+          <w:right w:val="none" w:color="auto" w:sz="0" w:space="0"/>
+          <w:between w:val="none" w:color="auto" w:sz="0" w:space="0"/>
         </w:pBdr>
         <w:spacing w:before="0"/>
         <w:rPr>
@@ -23,20 +23,33 @@
     </w:p>
     <w:tbl>
       <w:tblPr>
-        <w:tblStyle w:val="a"/>
+        <w:tblStyle w:val="16"/>
         <w:tblW w:w="10080" w:type="dxa"/>
         <w:tblInd w:w="-28" w:type="dxa"/>
         <w:tblLayout w:type="fixed"/>
-        <w:tblLook w:val="0600"/>
+        <w:tblCellMar>
+          <w:top w:w="100" w:type="dxa"/>
+          <w:left w:w="100" w:type="dxa"/>
+          <w:bottom w:w="100" w:type="dxa"/>
+          <w:right w:w="100" w:type="dxa"/>
+        </w:tblCellMar>
       </w:tblPr>
       <w:tblGrid>
         <w:gridCol w:w="3525"/>
         <w:gridCol w:w="6555"/>
       </w:tblGrid>
       <w:tr>
+        <w:tblPrEx>
+          <w:tblCellMar>
+            <w:top w:w="100" w:type="dxa"/>
+            <w:left w:w="100" w:type="dxa"/>
+            <w:bottom w:w="100" w:type="dxa"/>
+            <w:right w:w="100" w:type="dxa"/>
+          </w:tblCellMar>
+        </w:tblPrEx>
         <w:trPr>
           <w:cantSplit/>
-          <w:trHeight w:val="2105"/>
+          <w:trHeight w:val="2105" w:hRule="atLeast"/>
           <w:tblHeader/>
         </w:trPr>
         <w:tc>
@@ -58,14 +71,14 @@
           </w:tcPr>
           <w:p>
             <w:pPr>
-              <w:pStyle w:val="Title"/>
-              <w:widowControl w:val="0"/>
-              <w:pBdr>
-                <w:top w:val="nil"/>
-                <w:left w:val="nil"/>
-                <w:bottom w:val="nil"/>
-                <w:right w:val="nil"/>
-                <w:between w:val="nil"/>
+              <w:pStyle w:val="15"/>
+              <w:widowControl w:val="0"/>
+              <w:pBdr>
+                <w:top w:val="none" w:color="auto" w:sz="0" w:space="0"/>
+                <w:left w:val="none" w:color="auto" w:sz="0" w:space="0"/>
+                <w:bottom w:val="none" w:color="auto" w:sz="0" w:space="0"/>
+                <w:right w:val="none" w:color="auto" w:sz="0" w:space="0"/>
+                <w:between w:val="none" w:color="auto" w:sz="0" w:space="0"/>
               </w:pBdr>
               <w:spacing w:before="0"/>
               <w:rPr>
@@ -80,28 +93,21 @@
                 <w:rFonts w:asciiTheme="majorHAnsi" w:hAnsiTheme="majorHAnsi" w:cstheme="majorHAnsi"/>
                 <w:sz w:val="52"/>
               </w:rPr>
-              <w:t>{#name}{first} {last</w:t>
-            </w:r>
-            <w:r>
-              <w:rPr>
-                <w:rFonts w:asciiTheme="majorHAnsi" w:hAnsiTheme="majorHAnsi" w:cstheme="majorHAnsi"/>
-                <w:sz w:val="52"/>
-              </w:rPr>
-              <w:t>}{/name}</w:t>
-            </w:r>
-          </w:p>
-          <w:p>
-            <w:pPr>
-              <w:pStyle w:val="Subtitle"/>
+              <w:t>{#name}{first} {last}{/name}</w:t>
+            </w:r>
+          </w:p>
+          <w:p>
+            <w:pPr>
+              <w:pStyle w:val="14"/>
               <w:keepNext w:val="0"/>
               <w:keepLines w:val="0"/>
               <w:widowControl w:val="0"/>
               <w:pBdr>
-                <w:top w:val="nil"/>
-                <w:left w:val="nil"/>
-                <w:bottom w:val="nil"/>
-                <w:right w:val="nil"/>
-                <w:between w:val="nil"/>
+                <w:top w:val="none" w:color="auto" w:sz="0" w:space="0"/>
+                <w:left w:val="none" w:color="auto" w:sz="0" w:space="0"/>
+                <w:bottom w:val="none" w:color="auto" w:sz="0" w:space="0"/>
+                <w:right w:val="none" w:color="auto" w:sz="0" w:space="0"/>
+                <w:between w:val="none" w:color="auto" w:sz="0" w:space="0"/>
               </w:pBdr>
               <w:rPr>
                 <w:rFonts w:asciiTheme="majorHAnsi" w:hAnsiTheme="majorHAnsi" w:cstheme="majorHAnsi"/>
@@ -115,21 +121,7 @@
                 <w:rFonts w:asciiTheme="majorHAnsi" w:hAnsiTheme="majorHAnsi" w:cstheme="majorHAnsi"/>
                 <w:sz w:val="36"/>
               </w:rPr>
-              <w:t>{job</w:t>
-            </w:r>
-            <w:r>
-              <w:rPr>
-                <w:rFonts w:asciiTheme="majorHAnsi" w:hAnsiTheme="majorHAnsi" w:cstheme="majorHAnsi"/>
-                <w:sz w:val="36"/>
-              </w:rPr>
-              <w:t>Title</w:t>
-            </w:r>
-            <w:r>
-              <w:rPr>
-                <w:rFonts w:asciiTheme="majorHAnsi" w:hAnsiTheme="majorHAnsi" w:cstheme="majorHAnsi"/>
-                <w:sz w:val="36"/>
-              </w:rPr>
-              <w:t>}</w:t>
+              <w:t>{jobTitle}</w:t>
             </w:r>
           </w:p>
         </w:tc>
@@ -152,14 +144,14 @@
           </w:tcPr>
           <w:p>
             <w:pPr>
-              <w:pStyle w:val="normal0"/>
-              <w:widowControl w:val="0"/>
-              <w:pBdr>
-                <w:top w:val="nil"/>
-                <w:left w:val="nil"/>
-                <w:bottom w:val="nil"/>
-                <w:right w:val="nil"/>
-                <w:between w:val="nil"/>
+              <w:pStyle w:val="3"/>
+              <w:widowControl w:val="0"/>
+              <w:pBdr>
+                <w:top w:val="none" w:color="auto" w:sz="0" w:space="0"/>
+                <w:left w:val="none" w:color="auto" w:sz="0" w:space="0"/>
+                <w:bottom w:val="none" w:color="auto" w:sz="0" w:space="0"/>
+                <w:right w:val="none" w:color="auto" w:sz="0" w:space="0"/>
+                <w:between w:val="none" w:color="auto" w:sz="0" w:space="0"/>
               </w:pBdr>
               <w:spacing w:before="0" w:line="240" w:lineRule="auto"/>
               <w:rPr>
@@ -171,7 +163,6 @@
             <w:r>
               <w:rPr>
                 <w:rFonts w:asciiTheme="majorHAnsi" w:hAnsiTheme="majorHAnsi" w:cstheme="majorHAnsi"/>
-                <w:noProof/>
                 <w:sz w:val="24"/>
                 <w:szCs w:val="20"/>
               </w:rPr>
@@ -185,7 +176,7 @@
                     <a:graphicData uri="http://schemas.openxmlformats.org/drawingml/2006/picture">
                       <pic:pic xmlns:pic="http://schemas.openxmlformats.org/drawingml/2006/picture">
                         <pic:nvPicPr>
-                          <pic:cNvPr id="0" name="image1.png" descr="horizontal line"/>
+                          <pic:cNvPr id="1" name="image1.png" descr="horizontal line"/>
                           <pic:cNvPicPr preferRelativeResize="0"/>
                         </pic:nvPicPr>
                         <pic:blipFill>
@@ -203,7 +194,6 @@
                           <a:prstGeom prst="rect">
                             <a:avLst/>
                           </a:prstGeom>
-                          <a:ln/>
                         </pic:spPr>
                       </pic:pic>
                     </a:graphicData>
@@ -214,16 +204,16 @@
           </w:p>
           <w:p>
             <w:pPr>
-              <w:pStyle w:val="Heading1"/>
+              <w:pStyle w:val="2"/>
               <w:keepNext w:val="0"/>
               <w:keepLines w:val="0"/>
               <w:widowControl w:val="0"/>
               <w:pBdr>
-                <w:top w:val="nil"/>
-                <w:left w:val="nil"/>
-                <w:bottom w:val="nil"/>
-                <w:right w:val="nil"/>
-                <w:between w:val="nil"/>
+                <w:top w:val="none" w:color="auto" w:sz="0" w:space="0"/>
+                <w:left w:val="none" w:color="auto" w:sz="0" w:space="0"/>
+                <w:bottom w:val="none" w:color="auto" w:sz="0" w:space="0"/>
+                <w:right w:val="none" w:color="auto" w:sz="0" w:space="0"/>
+                <w:between w:val="none" w:color="auto" w:sz="0" w:space="0"/>
               </w:pBdr>
               <w:spacing w:before="120"/>
               <w:rPr>
@@ -238,26 +228,36 @@
                 <w:rFonts w:asciiTheme="majorHAnsi" w:hAnsiTheme="majorHAnsi" w:cstheme="majorHAnsi"/>
                 <w:sz w:val="28"/>
               </w:rPr>
-              <w:t>{#name}{first} {last</w:t>
-            </w:r>
-            <w:r>
-              <w:rPr>
-                <w:rFonts w:asciiTheme="majorHAnsi" w:hAnsiTheme="majorHAnsi" w:cstheme="majorHAnsi"/>
+              <w:t>{#name}{first} {last}</w:t>
+            </w:r>
+            <w:r>
+              <w:rPr>
+                <w:rFonts w:hint="default" w:asciiTheme="majorHAnsi" w:hAnsiTheme="majorHAnsi" w:cstheme="majorHAnsi"/>
                 <w:sz w:val="28"/>
-              </w:rPr>
-              <w:t>}{/name}</w:t>
-            </w:r>
-          </w:p>
-          <w:p>
-            <w:pPr>
-              <w:pStyle w:val="normal0"/>
-              <w:widowControl w:val="0"/>
-              <w:pBdr>
-                <w:top w:val="nil"/>
-                <w:left w:val="nil"/>
-                <w:bottom w:val="nil"/>
-                <w:right w:val="nil"/>
-                <w:between w:val="nil"/>
+                <w:lang w:val="en-GB"/>
+              </w:rPr>
+              <w:t>/</w:t>
+            </w:r>
+            <w:bookmarkStart w:id="12" w:name="_GoBack"/>
+            <w:bookmarkEnd w:id="12"/>
+            <w:r>
+              <w:rPr>
+                <w:rFonts w:asciiTheme="majorHAnsi" w:hAnsiTheme="majorHAnsi" w:cstheme="majorHAnsi"/>
+                <w:sz w:val="28"/>
+              </w:rPr>
+              <w:t>{name}</w:t>
+            </w:r>
+          </w:p>
+          <w:p>
+            <w:pPr>
+              <w:pStyle w:val="3"/>
+              <w:widowControl w:val="0"/>
+              <w:pBdr>
+                <w:top w:val="none" w:color="auto" w:sz="0" w:space="0"/>
+                <w:left w:val="none" w:color="auto" w:sz="0" w:space="0"/>
+                <w:bottom w:val="none" w:color="auto" w:sz="0" w:space="0"/>
+                <w:right w:val="none" w:color="auto" w:sz="0" w:space="0"/>
+                <w:between w:val="none" w:color="auto" w:sz="0" w:space="0"/>
               </w:pBdr>
               <w:spacing w:before="0" w:line="240" w:lineRule="auto"/>
               <w:rPr>
@@ -277,14 +277,14 @@
           </w:p>
           <w:p>
             <w:pPr>
-              <w:pStyle w:val="normal0"/>
-              <w:widowControl w:val="0"/>
-              <w:pBdr>
-                <w:top w:val="nil"/>
-                <w:left w:val="nil"/>
-                <w:bottom w:val="nil"/>
-                <w:right w:val="nil"/>
-                <w:between w:val="nil"/>
+              <w:pStyle w:val="3"/>
+              <w:widowControl w:val="0"/>
+              <w:pBdr>
+                <w:top w:val="none" w:color="auto" w:sz="0" w:space="0"/>
+                <w:left w:val="none" w:color="auto" w:sz="0" w:space="0"/>
+                <w:bottom w:val="none" w:color="auto" w:sz="0" w:space="0"/>
+                <w:right w:val="none" w:color="auto" w:sz="0" w:space="0"/>
+                <w:between w:val="none" w:color="auto" w:sz="0" w:space="0"/>
               </w:pBdr>
               <w:spacing w:before="200" w:line="240" w:lineRule="auto"/>
               <w:rPr>
@@ -306,14 +306,14 @@
           </w:p>
           <w:p>
             <w:pPr>
-              <w:pStyle w:val="normal0"/>
-              <w:widowControl w:val="0"/>
-              <w:pBdr>
-                <w:top w:val="nil"/>
-                <w:left w:val="nil"/>
-                <w:bottom w:val="nil"/>
-                <w:right w:val="nil"/>
-                <w:between w:val="nil"/>
+              <w:pStyle w:val="3"/>
+              <w:widowControl w:val="0"/>
+              <w:pBdr>
+                <w:top w:val="none" w:color="auto" w:sz="0" w:space="0"/>
+                <w:left w:val="none" w:color="auto" w:sz="0" w:space="0"/>
+                <w:bottom w:val="none" w:color="auto" w:sz="0" w:space="0"/>
+                <w:right w:val="none" w:color="auto" w:sz="0" w:space="0"/>
+                <w:between w:val="none" w:color="auto" w:sz="0" w:space="0"/>
               </w:pBdr>
               <w:spacing w:before="0" w:line="240" w:lineRule="auto"/>
               <w:rPr>
@@ -336,9 +336,17 @@
         </w:tc>
       </w:tr>
       <w:tr>
+        <w:tblPrEx>
+          <w:tblCellMar>
+            <w:top w:w="100" w:type="dxa"/>
+            <w:left w:w="100" w:type="dxa"/>
+            <w:bottom w:w="100" w:type="dxa"/>
+            <w:right w:w="100" w:type="dxa"/>
+          </w:tblCellMar>
+        </w:tblPrEx>
         <w:trPr>
           <w:cantSplit/>
-          <w:trHeight w:val="1440"/>
+          <w:trHeight w:val="1440" w:hRule="atLeast"/>
           <w:tblHeader/>
         </w:trPr>
         <w:tc>
@@ -360,14 +368,14 @@
           </w:tcPr>
           <w:p>
             <w:pPr>
-              <w:pStyle w:val="normal0"/>
-              <w:widowControl w:val="0"/>
-              <w:pBdr>
-                <w:top w:val="nil"/>
-                <w:left w:val="nil"/>
-                <w:bottom w:val="nil"/>
-                <w:right w:val="nil"/>
-                <w:between w:val="nil"/>
+              <w:pStyle w:val="3"/>
+              <w:widowControl w:val="0"/>
+              <w:pBdr>
+                <w:top w:val="none" w:color="auto" w:sz="0" w:space="0"/>
+                <w:left w:val="none" w:color="auto" w:sz="0" w:space="0"/>
+                <w:bottom w:val="none" w:color="auto" w:sz="0" w:space="0"/>
+                <w:right w:val="none" w:color="auto" w:sz="0" w:space="0"/>
+                <w:between w:val="none" w:color="auto" w:sz="0" w:space="0"/>
               </w:pBdr>
               <w:spacing w:before="0" w:line="240" w:lineRule="auto"/>
               <w:rPr>
@@ -379,7 +387,7 @@
             </w:pPr>
             <w:r>
               <w:rPr>
-                <w:rFonts w:asciiTheme="majorHAnsi" w:eastAsia="Arial Unicode MS" w:hAnsi="Arial Unicode MS" w:cstheme="majorHAnsi"/>
+                <w:rFonts w:hAnsi="Arial Unicode MS" w:eastAsia="Arial Unicode MS" w:asciiTheme="majorHAnsi" w:cstheme="majorHAnsi"/>
                 <w:b/>
                 <w:sz w:val="36"/>
                 <w:szCs w:val="28"/>
@@ -389,16 +397,16 @@
           </w:p>
           <w:p>
             <w:pPr>
-              <w:pStyle w:val="Heading1"/>
+              <w:pStyle w:val="2"/>
               <w:keepNext w:val="0"/>
               <w:keepLines w:val="0"/>
               <w:widowControl w:val="0"/>
               <w:pBdr>
-                <w:top w:val="nil"/>
-                <w:left w:val="nil"/>
-                <w:bottom w:val="nil"/>
-                <w:right w:val="nil"/>
-                <w:between w:val="nil"/>
+                <w:top w:val="none" w:color="auto" w:sz="0" w:space="0"/>
+                <w:left w:val="none" w:color="auto" w:sz="0" w:space="0"/>
+                <w:bottom w:val="none" w:color="auto" w:sz="0" w:space="0"/>
+                <w:right w:val="none" w:color="auto" w:sz="0" w:space="0"/>
+                <w:between w:val="none" w:color="auto" w:sz="0" w:space="0"/>
               </w:pBdr>
               <w:rPr>
                 <w:rFonts w:asciiTheme="majorHAnsi" w:hAnsiTheme="majorHAnsi" w:cstheme="majorHAnsi"/>
@@ -435,14 +443,14 @@
           </w:tcPr>
           <w:p>
             <w:pPr>
-              <w:pStyle w:val="normal0"/>
-              <w:widowControl w:val="0"/>
-              <w:pBdr>
-                <w:top w:val="nil"/>
-                <w:left w:val="nil"/>
-                <w:bottom w:val="nil"/>
-                <w:right w:val="nil"/>
-                <w:between w:val="nil"/>
+              <w:pStyle w:val="3"/>
+              <w:widowControl w:val="0"/>
+              <w:pBdr>
+                <w:top w:val="none" w:color="auto" w:sz="0" w:space="0"/>
+                <w:left w:val="none" w:color="auto" w:sz="0" w:space="0"/>
+                <w:bottom w:val="none" w:color="auto" w:sz="0" w:space="0"/>
+                <w:right w:val="none" w:color="auto" w:sz="0" w:space="0"/>
+                <w:between w:val="none" w:color="auto" w:sz="0" w:space="0"/>
               </w:pBdr>
               <w:spacing w:before="0"/>
               <w:rPr>
@@ -454,7 +462,6 @@
             <w:r>
               <w:rPr>
                 <w:rFonts w:asciiTheme="majorHAnsi" w:hAnsiTheme="majorHAnsi" w:cstheme="majorHAnsi"/>
-                <w:noProof/>
                 <w:sz w:val="24"/>
                 <w:szCs w:val="20"/>
               </w:rPr>
@@ -468,7 +475,7 @@
                     <a:graphicData uri="http://schemas.openxmlformats.org/drawingml/2006/picture">
                       <pic:pic xmlns:pic="http://schemas.openxmlformats.org/drawingml/2006/picture">
                         <pic:nvPicPr>
-                          <pic:cNvPr id="0" name="image3.png" descr="horizontal line"/>
+                          <pic:cNvPr id="4" name="image3.png" descr="horizontal line"/>
                           <pic:cNvPicPr preferRelativeResize="0"/>
                         </pic:nvPicPr>
                         <pic:blipFill>
@@ -486,7 +493,6 @@
                           <a:prstGeom prst="rect">
                             <a:avLst/>
                           </a:prstGeom>
-                          <a:ln/>
                         </pic:spPr>
                       </pic:pic>
                     </a:graphicData>
@@ -497,74 +503,58 @@
           </w:p>
           <w:p>
             <w:pPr>
-              <w:pStyle w:val="normal0"/>
-              <w:widowControl w:val="0"/>
-              <w:pBdr>
-                <w:top w:val="nil"/>
-                <w:left w:val="nil"/>
-                <w:bottom w:val="nil"/>
-                <w:right w:val="nil"/>
-                <w:between w:val="nil"/>
-              </w:pBdr>
-              <w:rPr>
-                <w:rFonts w:asciiTheme="majorHAnsi" w:hAnsiTheme="majorHAnsi" w:cstheme="majorHAnsi"/>
-                <w:sz w:val="24"/>
-                <w:szCs w:val="20"/>
-              </w:rPr>
-            </w:pPr>
-            <w:r>
-              <w:rPr>
-                <w:rFonts w:asciiTheme="majorHAnsi" w:hAnsiTheme="majorHAnsi" w:cstheme="majorHAnsi"/>
-                <w:sz w:val="24"/>
-                <w:szCs w:val="20"/>
-              </w:rPr>
-              <w:t>{personalS</w:t>
-            </w:r>
-            <w:r>
-              <w:rPr>
-                <w:rFonts w:asciiTheme="majorHAnsi" w:hAnsiTheme="majorHAnsi" w:cstheme="majorHAnsi"/>
-                <w:sz w:val="24"/>
-                <w:szCs w:val="20"/>
-              </w:rPr>
-              <w:t>ummary</w:t>
-            </w:r>
-            <w:r>
-              <w:rPr>
-                <w:rFonts w:asciiTheme="majorHAnsi" w:hAnsiTheme="majorHAnsi" w:cstheme="majorHAnsi"/>
-                <w:sz w:val="24"/>
-                <w:szCs w:val="20"/>
-              </w:rPr>
-              <w:t>}</w:t>
-            </w:r>
-          </w:p>
-          <w:p>
-            <w:pPr>
-              <w:pStyle w:val="normal0"/>
-              <w:widowControl w:val="0"/>
-              <w:pBdr>
-                <w:top w:val="nil"/>
-                <w:left w:val="nil"/>
-                <w:bottom w:val="nil"/>
-                <w:right w:val="nil"/>
-                <w:between w:val="nil"/>
-              </w:pBdr>
-              <w:rPr>
-                <w:rFonts w:asciiTheme="majorHAnsi" w:hAnsiTheme="majorHAnsi" w:cstheme="majorHAnsi"/>
-                <w:sz w:val="24"/>
-                <w:szCs w:val="20"/>
-              </w:rPr>
-            </w:pPr>
-          </w:p>
-          <w:p>
-            <w:pPr>
-              <w:pStyle w:val="normal0"/>
-              <w:widowControl w:val="0"/>
-              <w:pBdr>
-                <w:top w:val="nil"/>
-                <w:left w:val="nil"/>
-                <w:bottom w:val="nil"/>
-                <w:right w:val="nil"/>
-                <w:between w:val="nil"/>
+              <w:pStyle w:val="3"/>
+              <w:widowControl w:val="0"/>
+              <w:pBdr>
+                <w:top w:val="none" w:color="auto" w:sz="0" w:space="0"/>
+                <w:left w:val="none" w:color="auto" w:sz="0" w:space="0"/>
+                <w:bottom w:val="none" w:color="auto" w:sz="0" w:space="0"/>
+                <w:right w:val="none" w:color="auto" w:sz="0" w:space="0"/>
+                <w:between w:val="none" w:color="auto" w:sz="0" w:space="0"/>
+              </w:pBdr>
+              <w:rPr>
+                <w:rFonts w:asciiTheme="majorHAnsi" w:hAnsiTheme="majorHAnsi" w:cstheme="majorHAnsi"/>
+                <w:sz w:val="24"/>
+                <w:szCs w:val="20"/>
+              </w:rPr>
+            </w:pPr>
+            <w:r>
+              <w:rPr>
+                <w:rFonts w:asciiTheme="majorHAnsi" w:hAnsiTheme="majorHAnsi" w:cstheme="majorHAnsi"/>
+                <w:sz w:val="24"/>
+                <w:szCs w:val="20"/>
+              </w:rPr>
+              <w:t>{personalSummary}</w:t>
+            </w:r>
+          </w:p>
+          <w:p>
+            <w:pPr>
+              <w:pStyle w:val="3"/>
+              <w:widowControl w:val="0"/>
+              <w:pBdr>
+                <w:top w:val="none" w:color="auto" w:sz="0" w:space="0"/>
+                <w:left w:val="none" w:color="auto" w:sz="0" w:space="0"/>
+                <w:bottom w:val="none" w:color="auto" w:sz="0" w:space="0"/>
+                <w:right w:val="none" w:color="auto" w:sz="0" w:space="0"/>
+                <w:between w:val="none" w:color="auto" w:sz="0" w:space="0"/>
+              </w:pBdr>
+              <w:rPr>
+                <w:rFonts w:asciiTheme="majorHAnsi" w:hAnsiTheme="majorHAnsi" w:cstheme="majorHAnsi"/>
+                <w:sz w:val="24"/>
+                <w:szCs w:val="20"/>
+              </w:rPr>
+            </w:pPr>
+          </w:p>
+          <w:p>
+            <w:pPr>
+              <w:pStyle w:val="3"/>
+              <w:widowControl w:val="0"/>
+              <w:pBdr>
+                <w:top w:val="none" w:color="auto" w:sz="0" w:space="0"/>
+                <w:left w:val="none" w:color="auto" w:sz="0" w:space="0"/>
+                <w:bottom w:val="none" w:color="auto" w:sz="0" w:space="0"/>
+                <w:right w:val="none" w:color="auto" w:sz="0" w:space="0"/>
+                <w:between w:val="none" w:color="auto" w:sz="0" w:space="0"/>
               </w:pBdr>
               <w:rPr>
                 <w:rFonts w:asciiTheme="majorHAnsi" w:hAnsiTheme="majorHAnsi" w:cstheme="majorHAnsi"/>
@@ -602,43 +592,19 @@
                 <w:sz w:val="24"/>
                 <w:szCs w:val="20"/>
               </w:rPr>
-              <w:t>{#meta_details</w:t>
-            </w:r>
-            <w:r>
-              <w:rPr>
-                <w:rFonts w:asciiTheme="majorHAnsi" w:hAnsiTheme="majorHAnsi" w:cstheme="majorHAnsi"/>
-                <w:sz w:val="24"/>
-                <w:szCs w:val="20"/>
-              </w:rPr>
-              <w:t>}</w:t>
-            </w:r>
-            <w:r>
-              <w:rPr>
-                <w:rFonts w:asciiTheme="majorHAnsi" w:hAnsiTheme="majorHAnsi" w:cstheme="majorHAnsi"/>
-                <w:sz w:val="24"/>
-                <w:szCs w:val="20"/>
-              </w:rPr>
-              <w:t>{dateOfBirth</w:t>
-            </w:r>
-            <w:r>
-              <w:rPr>
-                <w:rFonts w:asciiTheme="majorHAnsi" w:hAnsiTheme="majorHAnsi" w:cstheme="majorHAnsi"/>
-                <w:sz w:val="24"/>
-                <w:szCs w:val="20"/>
-              </w:rPr>
-              <w:t>}</w:t>
-            </w:r>
-          </w:p>
-          <w:p>
-            <w:pPr>
-              <w:pStyle w:val="normal0"/>
-              <w:widowControl w:val="0"/>
-              <w:pBdr>
-                <w:top w:val="nil"/>
-                <w:left w:val="nil"/>
-                <w:bottom w:val="nil"/>
-                <w:right w:val="nil"/>
-                <w:between w:val="nil"/>
+              <w:t>{#meta_details}{dateOfBirth}</w:t>
+            </w:r>
+          </w:p>
+          <w:p>
+            <w:pPr>
+              <w:pStyle w:val="3"/>
+              <w:widowControl w:val="0"/>
+              <w:pBdr>
+                <w:top w:val="none" w:color="auto" w:sz="0" w:space="0"/>
+                <w:left w:val="none" w:color="auto" w:sz="0" w:space="0"/>
+                <w:bottom w:val="none" w:color="auto" w:sz="0" w:space="0"/>
+                <w:right w:val="none" w:color="auto" w:sz="0" w:space="0"/>
+                <w:between w:val="none" w:color="auto" w:sz="0" w:space="0"/>
               </w:pBdr>
               <w:rPr>
                 <w:rFonts w:asciiTheme="majorHAnsi" w:hAnsiTheme="majorHAnsi" w:cstheme="majorHAnsi"/>
@@ -681,14 +647,14 @@
           </w:p>
           <w:p>
             <w:pPr>
-              <w:pStyle w:val="normal0"/>
-              <w:widowControl w:val="0"/>
-              <w:pBdr>
-                <w:top w:val="nil"/>
-                <w:left w:val="nil"/>
-                <w:bottom w:val="nil"/>
-                <w:right w:val="nil"/>
-                <w:between w:val="nil"/>
+              <w:pStyle w:val="3"/>
+              <w:widowControl w:val="0"/>
+              <w:pBdr>
+                <w:top w:val="none" w:color="auto" w:sz="0" w:space="0"/>
+                <w:left w:val="none" w:color="auto" w:sz="0" w:space="0"/>
+                <w:bottom w:val="none" w:color="auto" w:sz="0" w:space="0"/>
+                <w:right w:val="none" w:color="auto" w:sz="0" w:space="0"/>
+                <w:between w:val="none" w:color="auto" w:sz="0" w:space="0"/>
               </w:pBdr>
               <w:rPr>
                 <w:rFonts w:asciiTheme="majorHAnsi" w:hAnsiTheme="majorHAnsi" w:cstheme="majorHAnsi"/>
@@ -718,27 +684,19 @@
                 <w:sz w:val="24"/>
                 <w:szCs w:val="20"/>
               </w:rPr>
-              <w:t>{stateOfOrigin</w:t>
-            </w:r>
-            <w:r>
-              <w:rPr>
-                <w:rFonts w:asciiTheme="majorHAnsi" w:hAnsiTheme="majorHAnsi" w:cstheme="majorHAnsi"/>
-                <w:sz w:val="24"/>
-                <w:szCs w:val="20"/>
-              </w:rPr>
-              <w:t>}</w:t>
-            </w:r>
-          </w:p>
-          <w:p>
-            <w:pPr>
-              <w:pStyle w:val="normal0"/>
-              <w:widowControl w:val="0"/>
-              <w:pBdr>
-                <w:top w:val="nil"/>
-                <w:left w:val="nil"/>
-                <w:bottom w:val="nil"/>
-                <w:right w:val="nil"/>
-                <w:between w:val="nil"/>
+              <w:t>{stateOfOrigin}</w:t>
+            </w:r>
+          </w:p>
+          <w:p>
+            <w:pPr>
+              <w:pStyle w:val="3"/>
+              <w:widowControl w:val="0"/>
+              <w:pBdr>
+                <w:top w:val="none" w:color="auto" w:sz="0" w:space="0"/>
+                <w:left w:val="none" w:color="auto" w:sz="0" w:space="0"/>
+                <w:bottom w:val="none" w:color="auto" w:sz="0" w:space="0"/>
+                <w:right w:val="none" w:color="auto" w:sz="0" w:space="0"/>
+                <w:between w:val="none" w:color="auto" w:sz="0" w:space="0"/>
               </w:pBdr>
               <w:rPr>
                 <w:rFonts w:asciiTheme="majorHAnsi" w:hAnsiTheme="majorHAnsi" w:cstheme="majorHAnsi"/>
@@ -777,19 +735,26 @@
                 <w:szCs w:val="20"/>
               </w:rPr>
               <w:tab/>
+            </w:r>
+            <w:r>
+              <w:rPr>
+                <w:rFonts w:asciiTheme="majorHAnsi" w:hAnsiTheme="majorHAnsi" w:cstheme="majorHAnsi"/>
+                <w:sz w:val="24"/>
+                <w:szCs w:val="20"/>
+              </w:rPr>
               <w:t>{lga}</w:t>
             </w:r>
           </w:p>
           <w:p>
             <w:pPr>
-              <w:pStyle w:val="normal0"/>
-              <w:widowControl w:val="0"/>
-              <w:pBdr>
-                <w:top w:val="nil"/>
-                <w:left w:val="nil"/>
-                <w:bottom w:val="nil"/>
-                <w:right w:val="nil"/>
-                <w:between w:val="nil"/>
+              <w:pStyle w:val="3"/>
+              <w:widowControl w:val="0"/>
+              <w:pBdr>
+                <w:top w:val="none" w:color="auto" w:sz="0" w:space="0"/>
+                <w:left w:val="none" w:color="auto" w:sz="0" w:space="0"/>
+                <w:bottom w:val="none" w:color="auto" w:sz="0" w:space="0"/>
+                <w:right w:val="none" w:color="auto" w:sz="0" w:space="0"/>
+                <w:between w:val="none" w:color="auto" w:sz="0" w:space="0"/>
               </w:pBdr>
               <w:rPr>
                 <w:rFonts w:asciiTheme="majorHAnsi" w:hAnsiTheme="majorHAnsi" w:cstheme="majorHAnsi"/>
@@ -820,27 +785,26 @@
                 <w:szCs w:val="20"/>
               </w:rPr>
               <w:tab/>
-              <w:t>{maritalS</w:t>
-            </w:r>
-            <w:r>
-              <w:rPr>
-                <w:rFonts w:asciiTheme="majorHAnsi" w:hAnsiTheme="majorHAnsi" w:cstheme="majorHAnsi"/>
-                <w:sz w:val="24"/>
-                <w:szCs w:val="20"/>
-              </w:rPr>
-              <w:t>tatus}</w:t>
-            </w:r>
-          </w:p>
-          <w:p>
-            <w:pPr>
-              <w:pStyle w:val="normal0"/>
-              <w:widowControl w:val="0"/>
-              <w:pBdr>
-                <w:top w:val="nil"/>
-                <w:left w:val="nil"/>
-                <w:bottom w:val="nil"/>
-                <w:right w:val="nil"/>
-                <w:between w:val="nil"/>
+            </w:r>
+            <w:r>
+              <w:rPr>
+                <w:rFonts w:asciiTheme="majorHAnsi" w:hAnsiTheme="majorHAnsi" w:cstheme="majorHAnsi"/>
+                <w:sz w:val="24"/>
+                <w:szCs w:val="20"/>
+              </w:rPr>
+              <w:t>{maritalStatus}</w:t>
+            </w:r>
+          </w:p>
+          <w:p>
+            <w:pPr>
+              <w:pStyle w:val="3"/>
+              <w:widowControl w:val="0"/>
+              <w:pBdr>
+                <w:top w:val="none" w:color="auto" w:sz="0" w:space="0"/>
+                <w:left w:val="none" w:color="auto" w:sz="0" w:space="0"/>
+                <w:bottom w:val="none" w:color="auto" w:sz="0" w:space="0"/>
+                <w:right w:val="none" w:color="auto" w:sz="0" w:space="0"/>
+                <w:between w:val="none" w:color="auto" w:sz="0" w:space="0"/>
               </w:pBdr>
               <w:rPr>
                 <w:rFonts w:asciiTheme="majorHAnsi" w:hAnsiTheme="majorHAnsi" w:cstheme="majorHAnsi"/>
@@ -871,31 +835,30 @@
                 <w:szCs w:val="20"/>
               </w:rPr>
               <w:tab/>
-              <w:t>{religion}</w:t>
-            </w:r>
-            <w:r>
-              <w:rPr>
-                <w:rFonts w:asciiTheme="majorHAnsi" w:hAnsiTheme="majorHAnsi" w:cstheme="majorHAnsi"/>
-                <w:sz w:val="24"/>
-                <w:szCs w:val="20"/>
-              </w:rPr>
-              <w:t>{/meta_details</w:t>
-            </w:r>
-            <w:r>
-              <w:rPr>
-                <w:rFonts w:asciiTheme="majorHAnsi" w:hAnsiTheme="majorHAnsi" w:cstheme="majorHAnsi"/>
-                <w:sz w:val="24"/>
-                <w:szCs w:val="20"/>
-              </w:rPr>
-              <w:t>}</w:t>
+            </w:r>
+            <w:r>
+              <w:rPr>
+                <w:rFonts w:asciiTheme="majorHAnsi" w:hAnsiTheme="majorHAnsi" w:cstheme="majorHAnsi"/>
+                <w:sz w:val="24"/>
+                <w:szCs w:val="20"/>
+              </w:rPr>
+              <w:t>{religion}{/meta_details}</w:t>
             </w:r>
           </w:p>
         </w:tc>
       </w:tr>
       <w:tr>
+        <w:tblPrEx>
+          <w:tblCellMar>
+            <w:top w:w="100" w:type="dxa"/>
+            <w:left w:w="100" w:type="dxa"/>
+            <w:bottom w:w="100" w:type="dxa"/>
+            <w:right w:w="100" w:type="dxa"/>
+          </w:tblCellMar>
+        </w:tblPrEx>
         <w:trPr>
           <w:cantSplit/>
-          <w:trHeight w:val="1448"/>
+          <w:trHeight w:val="1448" w:hRule="atLeast"/>
           <w:tblHeader/>
         </w:trPr>
         <w:tc>
@@ -917,14 +880,14 @@
           </w:tcPr>
           <w:p>
             <w:pPr>
-              <w:pStyle w:val="normal0"/>
-              <w:widowControl w:val="0"/>
-              <w:pBdr>
-                <w:top w:val="nil"/>
-                <w:left w:val="nil"/>
-                <w:bottom w:val="nil"/>
-                <w:right w:val="nil"/>
-                <w:between w:val="nil"/>
+              <w:pStyle w:val="3"/>
+              <w:widowControl w:val="0"/>
+              <w:pBdr>
+                <w:top w:val="none" w:color="auto" w:sz="0" w:space="0"/>
+                <w:left w:val="none" w:color="auto" w:sz="0" w:space="0"/>
+                <w:bottom w:val="none" w:color="auto" w:sz="0" w:space="0"/>
+                <w:right w:val="none" w:color="auto" w:sz="0" w:space="0"/>
+                <w:between w:val="none" w:color="auto" w:sz="0" w:space="0"/>
               </w:pBdr>
               <w:spacing w:before="0" w:line="240" w:lineRule="auto"/>
               <w:rPr>
@@ -936,7 +899,7 @@
             </w:pPr>
             <w:r>
               <w:rPr>
-                <w:rFonts w:asciiTheme="majorHAnsi" w:eastAsia="Arial Unicode MS" w:hAnsi="Arial Unicode MS" w:cstheme="majorHAnsi"/>
+                <w:rFonts w:hAnsi="Arial Unicode MS" w:eastAsia="Arial Unicode MS" w:asciiTheme="majorHAnsi" w:cstheme="majorHAnsi"/>
                 <w:b/>
                 <w:sz w:val="36"/>
                 <w:szCs w:val="28"/>
@@ -946,16 +909,16 @@
           </w:p>
           <w:p>
             <w:pPr>
-              <w:pStyle w:val="Heading1"/>
+              <w:pStyle w:val="2"/>
               <w:keepNext w:val="0"/>
               <w:keepLines w:val="0"/>
               <w:widowControl w:val="0"/>
               <w:pBdr>
-                <w:top w:val="nil"/>
-                <w:left w:val="nil"/>
-                <w:bottom w:val="nil"/>
-                <w:right w:val="nil"/>
-                <w:between w:val="nil"/>
+                <w:top w:val="none" w:color="auto" w:sz="0" w:space="0"/>
+                <w:left w:val="none" w:color="auto" w:sz="0" w:space="0"/>
+                <w:bottom w:val="none" w:color="auto" w:sz="0" w:space="0"/>
+                <w:right w:val="none" w:color="auto" w:sz="0" w:space="0"/>
+                <w:between w:val="none" w:color="auto" w:sz="0" w:space="0"/>
               </w:pBdr>
               <w:rPr>
                 <w:rFonts w:asciiTheme="majorHAnsi" w:hAnsiTheme="majorHAnsi" w:cstheme="majorHAnsi"/>
@@ -992,14 +955,14 @@
           </w:tcPr>
           <w:p>
             <w:pPr>
-              <w:pStyle w:val="normal0"/>
-              <w:widowControl w:val="0"/>
-              <w:pBdr>
-                <w:top w:val="nil"/>
-                <w:left w:val="nil"/>
-                <w:bottom w:val="nil"/>
-                <w:right w:val="nil"/>
-                <w:between w:val="nil"/>
+              <w:pStyle w:val="3"/>
+              <w:widowControl w:val="0"/>
+              <w:pBdr>
+                <w:top w:val="none" w:color="auto" w:sz="0" w:space="0"/>
+                <w:left w:val="none" w:color="auto" w:sz="0" w:space="0"/>
+                <w:bottom w:val="none" w:color="auto" w:sz="0" w:space="0"/>
+                <w:right w:val="none" w:color="auto" w:sz="0" w:space="0"/>
+                <w:between w:val="none" w:color="auto" w:sz="0" w:space="0"/>
               </w:pBdr>
               <w:spacing w:before="0"/>
               <w:rPr>
@@ -1011,7 +974,6 @@
             <w:r>
               <w:rPr>
                 <w:rFonts w:asciiTheme="majorHAnsi" w:hAnsiTheme="majorHAnsi" w:cstheme="majorHAnsi"/>
-                <w:noProof/>
                 <w:sz w:val="24"/>
                 <w:szCs w:val="20"/>
               </w:rPr>
@@ -1025,7 +987,7 @@
                     <a:graphicData uri="http://schemas.openxmlformats.org/drawingml/2006/picture">
                       <pic:pic xmlns:pic="http://schemas.openxmlformats.org/drawingml/2006/picture">
                         <pic:nvPicPr>
-                          <pic:cNvPr id="0" name="image5.png" descr="horizontal line"/>
+                          <pic:cNvPr id="2" name="image5.png" descr="horizontal line"/>
                           <pic:cNvPicPr preferRelativeResize="0"/>
                         </pic:nvPicPr>
                         <pic:blipFill>
@@ -1043,7 +1005,6 @@
                           <a:prstGeom prst="rect">
                             <a:avLst/>
                           </a:prstGeom>
-                          <a:ln/>
                         </pic:spPr>
                       </pic:pic>
                     </a:graphicData>
@@ -1054,16 +1015,16 @@
           </w:p>
           <w:p>
             <w:pPr>
-              <w:pStyle w:val="Heading2"/>
+              <w:pStyle w:val="4"/>
               <w:keepNext w:val="0"/>
               <w:keepLines w:val="0"/>
               <w:widowControl w:val="0"/>
               <w:pBdr>
-                <w:top w:val="nil"/>
-                <w:left w:val="nil"/>
-                <w:bottom w:val="nil"/>
-                <w:right w:val="nil"/>
-                <w:between w:val="nil"/>
+                <w:top w:val="none" w:color="auto" w:sz="0" w:space="0"/>
+                <w:left w:val="none" w:color="auto" w:sz="0" w:space="0"/>
+                <w:bottom w:val="none" w:color="auto" w:sz="0" w:space="0"/>
+                <w:right w:val="none" w:color="auto" w:sz="0" w:space="0"/>
+                <w:between w:val="none" w:color="auto" w:sz="0" w:space="0"/>
               </w:pBdr>
               <w:spacing w:before="240"/>
               <w:rPr>
@@ -1079,28 +1040,7 @@
                 <w:rFonts w:asciiTheme="majorHAnsi" w:hAnsiTheme="majorHAnsi" w:cstheme="majorHAnsi"/>
                 <w:sz w:val="26"/>
               </w:rPr>
-              <w:t>{#workExperience}{</w:t>
-            </w:r>
-            <w:r>
-              <w:rPr>
-                <w:rFonts w:asciiTheme="majorHAnsi" w:hAnsiTheme="majorHAnsi" w:cstheme="majorHAnsi"/>
-                <w:sz w:val="26"/>
-              </w:rPr>
-              <w:t>nameOfOrg</w:t>
-            </w:r>
-            <w:r>
-              <w:rPr>
-                <w:rFonts w:asciiTheme="majorHAnsi" w:hAnsiTheme="majorHAnsi" w:cstheme="majorHAnsi"/>
-                <w:sz w:val="26"/>
-              </w:rPr>
-              <w:t>}</w:t>
-            </w:r>
-            <w:r>
-              <w:rPr>
-                <w:rFonts w:asciiTheme="majorHAnsi" w:hAnsiTheme="majorHAnsi" w:cstheme="majorHAnsi"/>
-                <w:sz w:val="26"/>
-              </w:rPr>
-              <w:t xml:space="preserve"> / </w:t>
+              <w:t xml:space="preserve">{#workExperience}{nameOfOrg} / </w:t>
             </w:r>
             <w:r>
               <w:rPr>
@@ -1113,16 +1053,16 @@
           </w:p>
           <w:p>
             <w:pPr>
-              <w:pStyle w:val="Heading3"/>
+              <w:pStyle w:val="5"/>
               <w:keepNext w:val="0"/>
               <w:keepLines w:val="0"/>
               <w:widowControl w:val="0"/>
               <w:pBdr>
-                <w:top w:val="nil"/>
-                <w:left w:val="nil"/>
-                <w:bottom w:val="nil"/>
-                <w:right w:val="nil"/>
-                <w:between w:val="nil"/>
+                <w:top w:val="none" w:color="auto" w:sz="0" w:space="0"/>
+                <w:left w:val="none" w:color="auto" w:sz="0" w:space="0"/>
+                <w:bottom w:val="none" w:color="auto" w:sz="0" w:space="0"/>
+                <w:right w:val="none" w:color="auto" w:sz="0" w:space="0"/>
+                <w:between w:val="none" w:color="auto" w:sz="0" w:space="0"/>
               </w:pBdr>
               <w:spacing w:before="0"/>
               <w:rPr>
@@ -1137,49 +1077,7 @@
                 <w:rFonts w:asciiTheme="majorHAnsi" w:hAnsiTheme="majorHAnsi" w:cstheme="majorHAnsi"/>
                 <w:sz w:val="22"/>
               </w:rPr>
-              <w:t>{</w:t>
-            </w:r>
-            <w:r>
-              <w:rPr>
-                <w:rFonts w:asciiTheme="majorHAnsi" w:hAnsiTheme="majorHAnsi" w:cstheme="majorHAnsi"/>
-                <w:sz w:val="22"/>
-              </w:rPr>
-              <w:t>from</w:t>
-            </w:r>
-            <w:r>
-              <w:rPr>
-                <w:rFonts w:asciiTheme="majorHAnsi" w:hAnsiTheme="majorHAnsi" w:cstheme="majorHAnsi"/>
-                <w:sz w:val="22"/>
-              </w:rPr>
-              <w:t>}</w:t>
-            </w:r>
-            <w:r>
-              <w:rPr>
-                <w:rFonts w:asciiTheme="majorHAnsi" w:hAnsiTheme="majorHAnsi" w:cstheme="majorHAnsi"/>
-                <w:sz w:val="22"/>
-              </w:rPr>
-              <w:t xml:space="preserve"> </w:t>
-            </w:r>
-            <w:r>
-              <w:rPr>
-                <w:rFonts w:asciiTheme="majorHAnsi" w:hAnsiTheme="majorHAnsi" w:cstheme="majorHAnsi"/>
-                <w:sz w:val="22"/>
-              </w:rPr>
-              <w:t>– {</w:t>
-            </w:r>
-            <w:r>
-              <w:rPr>
-                <w:rFonts w:asciiTheme="majorHAnsi" w:hAnsiTheme="majorHAnsi" w:cstheme="majorHAnsi"/>
-                <w:sz w:val="22"/>
-              </w:rPr>
-              <w:t>to}</w:t>
-            </w:r>
-            <w:r>
-              <w:rPr>
-                <w:rFonts w:asciiTheme="majorHAnsi" w:hAnsiTheme="majorHAnsi" w:cstheme="majorHAnsi"/>
-                <w:sz w:val="22"/>
-              </w:rPr>
-              <w:t>{/workExperience}</w:t>
+              <w:t>{from} – {to}{/workExperience}</w:t>
             </w:r>
             <w:bookmarkStart w:id="7" w:name="_jx2g99olagu3" w:colFirst="0" w:colLast="0"/>
             <w:bookmarkEnd w:id="7"/>
@@ -1187,9 +1085,17 @@
         </w:tc>
       </w:tr>
       <w:tr>
+        <w:tblPrEx>
+          <w:tblCellMar>
+            <w:top w:w="100" w:type="dxa"/>
+            <w:left w:w="100" w:type="dxa"/>
+            <w:bottom w:w="100" w:type="dxa"/>
+            <w:right w:w="100" w:type="dxa"/>
+          </w:tblCellMar>
+        </w:tblPrEx>
         <w:trPr>
           <w:cantSplit/>
-          <w:trHeight w:val="1430"/>
+          <w:trHeight w:val="1430" w:hRule="atLeast"/>
           <w:tblHeader/>
         </w:trPr>
         <w:tc>
@@ -1211,14 +1117,14 @@
           </w:tcPr>
           <w:p>
             <w:pPr>
-              <w:pStyle w:val="normal0"/>
-              <w:widowControl w:val="0"/>
-              <w:pBdr>
-                <w:top w:val="nil"/>
-                <w:left w:val="nil"/>
-                <w:bottom w:val="nil"/>
-                <w:right w:val="nil"/>
-                <w:between w:val="nil"/>
+              <w:pStyle w:val="3"/>
+              <w:widowControl w:val="0"/>
+              <w:pBdr>
+                <w:top w:val="none" w:color="auto" w:sz="0" w:space="0"/>
+                <w:left w:val="none" w:color="auto" w:sz="0" w:space="0"/>
+                <w:bottom w:val="none" w:color="auto" w:sz="0" w:space="0"/>
+                <w:right w:val="none" w:color="auto" w:sz="0" w:space="0"/>
+                <w:between w:val="none" w:color="auto" w:sz="0" w:space="0"/>
               </w:pBdr>
               <w:spacing w:before="0" w:line="240" w:lineRule="auto"/>
               <w:rPr>
@@ -1230,7 +1136,7 @@
             </w:pPr>
             <w:r>
               <w:rPr>
-                <w:rFonts w:asciiTheme="majorHAnsi" w:eastAsia="Arial Unicode MS" w:hAnsi="Arial Unicode MS" w:cstheme="majorHAnsi"/>
+                <w:rFonts w:hAnsi="Arial Unicode MS" w:eastAsia="Arial Unicode MS" w:asciiTheme="majorHAnsi" w:cstheme="majorHAnsi"/>
                 <w:b/>
                 <w:sz w:val="36"/>
                 <w:szCs w:val="28"/>
@@ -1240,16 +1146,16 @@
           </w:p>
           <w:p>
             <w:pPr>
-              <w:pStyle w:val="Heading1"/>
+              <w:pStyle w:val="2"/>
               <w:keepNext w:val="0"/>
               <w:keepLines w:val="0"/>
               <w:widowControl w:val="0"/>
               <w:pBdr>
-                <w:top w:val="nil"/>
-                <w:left w:val="nil"/>
-                <w:bottom w:val="nil"/>
-                <w:right w:val="nil"/>
-                <w:between w:val="nil"/>
+                <w:top w:val="none" w:color="auto" w:sz="0" w:space="0"/>
+                <w:left w:val="none" w:color="auto" w:sz="0" w:space="0"/>
+                <w:bottom w:val="none" w:color="auto" w:sz="0" w:space="0"/>
+                <w:right w:val="none" w:color="auto" w:sz="0" w:space="0"/>
+                <w:between w:val="none" w:color="auto" w:sz="0" w:space="0"/>
               </w:pBdr>
               <w:rPr>
                 <w:rFonts w:asciiTheme="majorHAnsi" w:hAnsiTheme="majorHAnsi" w:cstheme="majorHAnsi"/>
@@ -1286,14 +1192,14 @@
           </w:tcPr>
           <w:p>
             <w:pPr>
-              <w:pStyle w:val="normal0"/>
-              <w:widowControl w:val="0"/>
-              <w:pBdr>
-                <w:top w:val="nil"/>
-                <w:left w:val="nil"/>
-                <w:bottom w:val="nil"/>
-                <w:right w:val="nil"/>
-                <w:between w:val="nil"/>
+              <w:pStyle w:val="3"/>
+              <w:widowControl w:val="0"/>
+              <w:pBdr>
+                <w:top w:val="none" w:color="auto" w:sz="0" w:space="0"/>
+                <w:left w:val="none" w:color="auto" w:sz="0" w:space="0"/>
+                <w:bottom w:val="none" w:color="auto" w:sz="0" w:space="0"/>
+                <w:right w:val="none" w:color="auto" w:sz="0" w:space="0"/>
+                <w:between w:val="none" w:color="auto" w:sz="0" w:space="0"/>
               </w:pBdr>
               <w:spacing w:before="0"/>
               <w:rPr>
@@ -1305,7 +1211,6 @@
             <w:r>
               <w:rPr>
                 <w:rFonts w:asciiTheme="majorHAnsi" w:hAnsiTheme="majorHAnsi" w:cstheme="majorHAnsi"/>
-                <w:noProof/>
                 <w:sz w:val="24"/>
                 <w:szCs w:val="20"/>
               </w:rPr>
@@ -1319,7 +1224,7 @@
                     <a:graphicData uri="http://schemas.openxmlformats.org/drawingml/2006/picture">
                       <pic:pic xmlns:pic="http://schemas.openxmlformats.org/drawingml/2006/picture">
                         <pic:nvPicPr>
-                          <pic:cNvPr id="0" name="image4.png" descr="horizontal line"/>
+                          <pic:cNvPr id="3" name="image4.png" descr="horizontal line"/>
                           <pic:cNvPicPr preferRelativeResize="0"/>
                         </pic:nvPicPr>
                         <pic:blipFill>
@@ -1337,7 +1242,6 @@
                           <a:prstGeom prst="rect">
                             <a:avLst/>
                           </a:prstGeom>
-                          <a:ln/>
                         </pic:spPr>
                       </pic:pic>
                     </a:graphicData>
@@ -1348,16 +1252,16 @@
           </w:p>
           <w:p>
             <w:pPr>
-              <w:pStyle w:val="Heading2"/>
+              <w:pStyle w:val="4"/>
               <w:keepNext w:val="0"/>
               <w:keepLines w:val="0"/>
               <w:widowControl w:val="0"/>
               <w:pBdr>
-                <w:top w:val="nil"/>
-                <w:left w:val="nil"/>
-                <w:bottom w:val="nil"/>
-                <w:right w:val="nil"/>
-                <w:between w:val="nil"/>
+                <w:top w:val="none" w:color="auto" w:sz="0" w:space="0"/>
+                <w:left w:val="none" w:color="auto" w:sz="0" w:space="0"/>
+                <w:bottom w:val="none" w:color="auto" w:sz="0" w:space="0"/>
+                <w:right w:val="none" w:color="auto" w:sz="0" w:space="0"/>
+                <w:between w:val="none" w:color="auto" w:sz="0" w:space="0"/>
               </w:pBdr>
               <w:spacing w:before="240"/>
               <w:rPr>
@@ -1373,21 +1277,7 @@
                 <w:rFonts w:asciiTheme="majorHAnsi" w:hAnsiTheme="majorHAnsi" w:cstheme="majorHAnsi"/>
                 <w:sz w:val="26"/>
               </w:rPr>
-              <w:t>{#education}{name</w:t>
-            </w:r>
-            <w:r>
-              <w:rPr>
-                <w:rFonts w:asciiTheme="majorHAnsi" w:hAnsiTheme="majorHAnsi" w:cstheme="majorHAnsi"/>
-                <w:sz w:val="26"/>
-              </w:rPr>
-              <w:t>}</w:t>
-            </w:r>
-            <w:r>
-              <w:rPr>
-                <w:rFonts w:asciiTheme="majorHAnsi" w:hAnsiTheme="majorHAnsi" w:cstheme="majorHAnsi"/>
-                <w:sz w:val="26"/>
-              </w:rPr>
-              <w:t xml:space="preserve"> / </w:t>
+              <w:t xml:space="preserve">{#education}{name} / </w:t>
             </w:r>
             <w:r>
               <w:rPr>
@@ -1395,37 +1285,21 @@
                 <w:b w:val="0"/>
                 <w:sz w:val="26"/>
               </w:rPr>
-              <w:t>{qualification</w:t>
-            </w:r>
-            <w:r>
-              <w:rPr>
-                <w:rFonts w:asciiTheme="majorHAnsi" w:hAnsiTheme="majorHAnsi" w:cstheme="majorHAnsi"/>
-                <w:b w:val="0"/>
-                <w:sz w:val="26"/>
-              </w:rPr>
-              <w:t>Obtained</w:t>
-            </w:r>
-            <w:r>
-              <w:rPr>
-                <w:rFonts w:asciiTheme="majorHAnsi" w:hAnsiTheme="majorHAnsi" w:cstheme="majorHAnsi"/>
-                <w:b w:val="0"/>
-                <w:sz w:val="26"/>
-              </w:rPr>
-              <w:t>}</w:t>
-            </w:r>
-          </w:p>
-          <w:p>
-            <w:pPr>
-              <w:pStyle w:val="Heading3"/>
+              <w:t>{qualificationObtained}</w:t>
+            </w:r>
+          </w:p>
+          <w:p>
+            <w:pPr>
+              <w:pStyle w:val="5"/>
               <w:keepNext w:val="0"/>
               <w:keepLines w:val="0"/>
               <w:widowControl w:val="0"/>
               <w:pBdr>
-                <w:top w:val="nil"/>
-                <w:left w:val="nil"/>
-                <w:bottom w:val="nil"/>
-                <w:right w:val="nil"/>
-                <w:between w:val="nil"/>
+                <w:top w:val="none" w:color="auto" w:sz="0" w:space="0"/>
+                <w:left w:val="none" w:color="auto" w:sz="0" w:space="0"/>
+                <w:bottom w:val="none" w:color="auto" w:sz="0" w:space="0"/>
+                <w:right w:val="none" w:color="auto" w:sz="0" w:space="0"/>
+                <w:between w:val="none" w:color="auto" w:sz="0" w:space="0"/>
               </w:pBdr>
               <w:spacing w:before="0"/>
               <w:rPr>
@@ -1440,40 +1314,20 @@
                 <w:rFonts w:asciiTheme="majorHAnsi" w:hAnsiTheme="majorHAnsi" w:cstheme="majorHAnsi"/>
                 <w:sz w:val="22"/>
               </w:rPr>
-              <w:t>{started}</w:t>
-            </w:r>
-            <w:r>
-              <w:rPr>
-                <w:rFonts w:asciiTheme="majorHAnsi" w:hAnsiTheme="majorHAnsi" w:cstheme="majorHAnsi"/>
-                <w:sz w:val="22"/>
-              </w:rPr>
-              <w:t xml:space="preserve"> </w:t>
-            </w:r>
-            <w:r>
-              <w:rPr>
-                <w:rFonts w:asciiTheme="majorHAnsi" w:hAnsiTheme="majorHAnsi" w:cstheme="majorHAnsi"/>
-                <w:sz w:val="22"/>
-              </w:rPr>
-              <w:t>– {finished}</w:t>
-            </w:r>
-            <w:r>
-              <w:rPr>
-                <w:rFonts w:asciiTheme="majorHAnsi" w:hAnsiTheme="majorHAnsi" w:cstheme="majorHAnsi"/>
-                <w:sz w:val="22"/>
-              </w:rPr>
-              <w:t>, {location}{/education</w:t>
-            </w:r>
-            <w:r>
-              <w:rPr>
-                <w:rFonts w:asciiTheme="majorHAnsi" w:hAnsiTheme="majorHAnsi" w:cstheme="majorHAnsi"/>
-                <w:sz w:val="22"/>
-              </w:rPr>
-              <w:t>}</w:t>
+              <w:t>{started} – {finished}, {location}{/education}</w:t>
             </w:r>
           </w:p>
         </w:tc>
       </w:tr>
       <w:tr>
+        <w:tblPrEx>
+          <w:tblCellMar>
+            <w:top w:w="100" w:type="dxa"/>
+            <w:left w:w="100" w:type="dxa"/>
+            <w:bottom w:w="100" w:type="dxa"/>
+            <w:right w:w="100" w:type="dxa"/>
+          </w:tblCellMar>
+        </w:tblPrEx>
         <w:trPr>
           <w:cantSplit/>
           <w:tblHeader/>
@@ -1497,14 +1351,14 @@
           </w:tcPr>
           <w:p>
             <w:pPr>
-              <w:pStyle w:val="normal0"/>
-              <w:widowControl w:val="0"/>
-              <w:pBdr>
-                <w:top w:val="nil"/>
-                <w:left w:val="nil"/>
-                <w:bottom w:val="nil"/>
-                <w:right w:val="nil"/>
-                <w:between w:val="nil"/>
+              <w:pStyle w:val="3"/>
+              <w:widowControl w:val="0"/>
+              <w:pBdr>
+                <w:top w:val="none" w:color="auto" w:sz="0" w:space="0"/>
+                <w:left w:val="none" w:color="auto" w:sz="0" w:space="0"/>
+                <w:bottom w:val="none" w:color="auto" w:sz="0" w:space="0"/>
+                <w:right w:val="none" w:color="auto" w:sz="0" w:space="0"/>
+                <w:between w:val="none" w:color="auto" w:sz="0" w:space="0"/>
               </w:pBdr>
               <w:spacing w:before="0" w:line="240" w:lineRule="auto"/>
               <w:rPr>
@@ -1516,7 +1370,7 @@
             </w:pPr>
             <w:r>
               <w:rPr>
-                <w:rFonts w:asciiTheme="majorHAnsi" w:eastAsia="Arial Unicode MS" w:hAnsi="Arial Unicode MS" w:cstheme="majorHAnsi"/>
+                <w:rFonts w:hAnsi="Arial Unicode MS" w:eastAsia="Arial Unicode MS" w:asciiTheme="majorHAnsi" w:cstheme="majorHAnsi"/>
                 <w:b/>
                 <w:sz w:val="36"/>
                 <w:szCs w:val="28"/>
@@ -1526,16 +1380,16 @@
           </w:p>
           <w:p>
             <w:pPr>
-              <w:pStyle w:val="Heading1"/>
+              <w:pStyle w:val="2"/>
               <w:keepNext w:val="0"/>
               <w:keepLines w:val="0"/>
               <w:widowControl w:val="0"/>
               <w:pBdr>
-                <w:top w:val="nil"/>
-                <w:left w:val="nil"/>
-                <w:bottom w:val="nil"/>
-                <w:right w:val="nil"/>
-                <w:between w:val="nil"/>
+                <w:top w:val="none" w:color="auto" w:sz="0" w:space="0"/>
+                <w:left w:val="none" w:color="auto" w:sz="0" w:space="0"/>
+                <w:bottom w:val="none" w:color="auto" w:sz="0" w:space="0"/>
+                <w:right w:val="none" w:color="auto" w:sz="0" w:space="0"/>
+                <w:between w:val="none" w:color="auto" w:sz="0" w:space="0"/>
               </w:pBdr>
               <w:rPr>
                 <w:rFonts w:asciiTheme="majorHAnsi" w:hAnsiTheme="majorHAnsi" w:cstheme="majorHAnsi"/>
@@ -1572,14 +1426,14 @@
           </w:tcPr>
           <w:p>
             <w:pPr>
-              <w:pStyle w:val="normal0"/>
-              <w:widowControl w:val="0"/>
-              <w:pBdr>
-                <w:top w:val="nil"/>
-                <w:left w:val="nil"/>
-                <w:bottom w:val="nil"/>
-                <w:right w:val="nil"/>
-                <w:between w:val="nil"/>
+              <w:pStyle w:val="3"/>
+              <w:widowControl w:val="0"/>
+              <w:pBdr>
+                <w:top w:val="none" w:color="auto" w:sz="0" w:space="0"/>
+                <w:left w:val="none" w:color="auto" w:sz="0" w:space="0"/>
+                <w:bottom w:val="none" w:color="auto" w:sz="0" w:space="0"/>
+                <w:right w:val="none" w:color="auto" w:sz="0" w:space="0"/>
+                <w:between w:val="none" w:color="auto" w:sz="0" w:space="0"/>
               </w:pBdr>
               <w:spacing w:before="0"/>
               <w:rPr>
@@ -1591,7 +1445,6 @@
             <w:r>
               <w:rPr>
                 <w:rFonts w:asciiTheme="majorHAnsi" w:hAnsiTheme="majorHAnsi" w:cstheme="majorHAnsi"/>
-                <w:noProof/>
                 <w:sz w:val="24"/>
                 <w:szCs w:val="20"/>
               </w:rPr>
@@ -1605,7 +1458,7 @@
                     <a:graphicData uri="http://schemas.openxmlformats.org/drawingml/2006/picture">
                       <pic:pic xmlns:pic="http://schemas.openxmlformats.org/drawingml/2006/picture">
                         <pic:nvPicPr>
-                          <pic:cNvPr id="0" name="image2.png" descr="horizontal line"/>
+                          <pic:cNvPr id="5" name="image2.png" descr="horizontal line"/>
                           <pic:cNvPicPr preferRelativeResize="0"/>
                         </pic:nvPicPr>
                         <pic:blipFill>
@@ -1623,7 +1476,6 @@
                           <a:prstGeom prst="rect">
                             <a:avLst/>
                           </a:prstGeom>
-                          <a:ln/>
                         </pic:spPr>
                       </pic:pic>
                     </a:graphicData>
@@ -1634,16 +1486,16 @@
           </w:p>
           <w:p>
             <w:pPr>
-              <w:pStyle w:val="Heading2"/>
+              <w:pStyle w:val="4"/>
               <w:keepNext w:val="0"/>
               <w:keepLines w:val="0"/>
               <w:widowControl w:val="0"/>
               <w:pBdr>
-                <w:top w:val="nil"/>
-                <w:left w:val="nil"/>
-                <w:bottom w:val="nil"/>
-                <w:right w:val="nil"/>
-                <w:between w:val="nil"/>
+                <w:top w:val="none" w:color="auto" w:sz="0" w:space="0"/>
+                <w:left w:val="none" w:color="auto" w:sz="0" w:space="0"/>
+                <w:bottom w:val="none" w:color="auto" w:sz="0" w:space="0"/>
+                <w:right w:val="none" w:color="auto" w:sz="0" w:space="0"/>
+                <w:between w:val="none" w:color="auto" w:sz="0" w:space="0"/>
               </w:pBdr>
               <w:spacing w:before="240"/>
               <w:rPr>
@@ -1657,35 +1509,7 @@
                 <w:rFonts w:asciiTheme="majorHAnsi" w:hAnsiTheme="majorHAnsi" w:cstheme="majorHAnsi"/>
                 <w:sz w:val="26"/>
               </w:rPr>
-              <w:t>{#</w:t>
-            </w:r>
-            <w:r>
-              <w:rPr>
-                <w:rFonts w:asciiTheme="majorHAnsi" w:hAnsiTheme="majorHAnsi" w:cstheme="majorHAnsi"/>
-                <w:sz w:val="26"/>
-              </w:rPr>
-              <w:t>referees</w:t>
-            </w:r>
-            <w:r>
-              <w:rPr>
-                <w:rFonts w:asciiTheme="majorHAnsi" w:hAnsiTheme="majorHAnsi" w:cstheme="majorHAnsi"/>
-                <w:sz w:val="26"/>
-              </w:rPr>
-              <w:t>}{</w:t>
-            </w:r>
-            <w:r>
-              <w:rPr>
-                <w:rFonts w:asciiTheme="majorHAnsi" w:hAnsiTheme="majorHAnsi" w:cstheme="majorHAnsi"/>
-                <w:sz w:val="26"/>
-              </w:rPr>
-              <w:t>name</w:t>
-            </w:r>
-            <w:r>
-              <w:rPr>
-                <w:rFonts w:asciiTheme="majorHAnsi" w:hAnsiTheme="majorHAnsi" w:cstheme="majorHAnsi"/>
-                <w:sz w:val="26"/>
-              </w:rPr>
-              <w:t xml:space="preserve">} / </w:t>
+              <w:t xml:space="preserve">{#referees}{name} / </w:t>
             </w:r>
             <w:r>
               <w:rPr>
@@ -1693,28 +1517,12 @@
                 <w:b w:val="0"/>
                 <w:sz w:val="26"/>
               </w:rPr>
-              <w:t>{</w:t>
-            </w:r>
-            <w:r>
-              <w:rPr>
-                <w:rFonts w:asciiTheme="majorHAnsi" w:hAnsiTheme="majorHAnsi" w:cstheme="majorHAnsi"/>
-                <w:b w:val="0"/>
-                <w:sz w:val="26"/>
-              </w:rPr>
-              <w:t>position</w:t>
-            </w:r>
-            <w:r>
-              <w:rPr>
-                <w:rFonts w:asciiTheme="majorHAnsi" w:hAnsiTheme="majorHAnsi" w:cstheme="majorHAnsi"/>
-                <w:b w:val="0"/>
-                <w:sz w:val="26"/>
-              </w:rPr>
-              <w:t>}</w:t>
-            </w:r>
-          </w:p>
-          <w:p>
-            <w:pPr>
-              <w:pStyle w:val="normal0"/>
+              <w:t>{position}</w:t>
+            </w:r>
+          </w:p>
+          <w:p>
+            <w:pPr>
+              <w:pStyle w:val="3"/>
               <w:spacing w:before="0"/>
               <w:rPr>
                 <w:rFonts w:asciiTheme="majorHAnsi" w:hAnsiTheme="majorHAnsi" w:cstheme="majorHAnsi"/>
@@ -1727,26 +1535,12 @@
                 <w:rFonts w:asciiTheme="majorHAnsi" w:hAnsiTheme="majorHAnsi" w:cstheme="majorHAnsi"/>
                 <w:sz w:val="26"/>
               </w:rPr>
-              <w:t>{</w:t>
-            </w:r>
-            <w:r>
-              <w:rPr>
-                <w:rFonts w:asciiTheme="majorHAnsi" w:hAnsiTheme="majorHAnsi" w:cstheme="majorHAnsi"/>
-                <w:sz w:val="26"/>
-              </w:rPr>
-              <w:t>nameOfOrg</w:t>
-            </w:r>
-            <w:r>
-              <w:rPr>
-                <w:rFonts w:asciiTheme="majorHAnsi" w:hAnsiTheme="majorHAnsi" w:cstheme="majorHAnsi"/>
-                <w:sz w:val="26"/>
-              </w:rPr>
-              <w:t>}</w:t>
-            </w:r>
-          </w:p>
-          <w:p>
-            <w:pPr>
-              <w:pStyle w:val="normal0"/>
+              <w:t>{nameOfOrg}</w:t>
+            </w:r>
+          </w:p>
+          <w:p>
+            <w:pPr>
+              <w:pStyle w:val="3"/>
               <w:spacing w:before="0"/>
               <w:rPr>
                 <w:rFonts w:asciiTheme="majorHAnsi" w:hAnsiTheme="majorHAnsi" w:cstheme="majorHAnsi"/>
@@ -1774,13 +1568,13 @@
     </w:tbl>
     <w:p>
       <w:pPr>
-        <w:pStyle w:val="normal0"/>
+        <w:pStyle w:val="3"/>
         <w:pBdr>
-          <w:top w:val="nil"/>
-          <w:left w:val="nil"/>
-          <w:bottom w:val="nil"/>
-          <w:right w:val="nil"/>
-          <w:between w:val="nil"/>
+          <w:top w:val="none" w:color="auto" w:sz="0" w:space="0"/>
+          <w:left w:val="none" w:color="auto" w:sz="0" w:space="0"/>
+          <w:bottom w:val="none" w:color="auto" w:sz="0" w:space="0"/>
+          <w:right w:val="none" w:color="auto" w:sz="0" w:space="0"/>
+          <w:between w:val="none" w:color="auto" w:sz="0" w:space="0"/>
         </w:pBdr>
         <w:spacing w:before="0"/>
         <w:rPr>
@@ -1790,22 +1584,22 @@
       </w:pPr>
     </w:p>
     <w:sectPr>
-      <w:pgSz w:w="11907" w:h="16839" w:code="9"/>
+      <w:pgSz w:w="11907" w:h="16839"/>
       <w:pgMar w:top="720" w:right="1080" w:bottom="720" w:left="1080" w:header="0" w:footer="720" w:gutter="0"/>
       <w:pgNumType w:start="1"/>
-      <w:cols w:space="720"/>
-      <w:docGrid w:linePitch="299"/>
+      <w:cols w:space="720" w:num="1"/>
+      <w:docGrid w:linePitch="299" w:charSpace="0"/>
     </w:sectPr>
   </w:body>
 </w:document>
 </file>
 
 <file path=word/endnotes.xml><?xml version="1.0" encoding="utf-8"?>
-<w:endnotes xmlns:ve="http://schemas.openxmlformats.org/markup-compatibility/2006" xmlns:o="urn:schemas-microsoft-com:office:office" xmlns:r="http://schemas.openxmlformats.org/officeDocument/2006/relationships" xmlns:m="http://schemas.openxmlformats.org/officeDocument/2006/math" xmlns:v="urn:schemas-microsoft-com:vml" xmlns:wp="http://schemas.openxmlformats.org/drawingml/2006/wordprocessingDrawing" xmlns:w10="urn:schemas-microsoft-com:office:word" xmlns:w="http://schemas.openxmlformats.org/wordprocessingml/2006/main" xmlns:wne="http://schemas.microsoft.com/office/word/2006/wordml">
+<w:endnotes xmlns:wpc="http://schemas.microsoft.com/office/word/2010/wordprocessingCanvas" xmlns:mc="http://schemas.openxmlformats.org/markup-compatibility/2006" xmlns:o="urn:schemas-microsoft-com:office:office" xmlns:r="http://schemas.openxmlformats.org/officeDocument/2006/relationships" xmlns:m="http://schemas.openxmlformats.org/officeDocument/2006/math" xmlns:v="urn:schemas-microsoft-com:vml" xmlns:wp14="http://schemas.microsoft.com/office/word/2010/wordprocessingDrawing" xmlns:wp="http://schemas.openxmlformats.org/drawingml/2006/wordprocessingDrawing" xmlns:w="http://schemas.openxmlformats.org/wordprocessingml/2006/main" xmlns:w14="http://schemas.microsoft.com/office/word/2010/wordml" xmlns:w15="http://schemas.microsoft.com/office/word/2012/wordml" xmlns:w10="urn:schemas-microsoft-com:office:word" xmlns:wpg="http://schemas.microsoft.com/office/word/2010/wordprocessingGroup" xmlns:wpi="http://schemas.microsoft.com/office/word/2010/wordprocessingInk" xmlns:wne="http://schemas.microsoft.com/office/word/2006/wordml" xmlns:wps="http://schemas.microsoft.com/office/word/2010/wordprocessingShape" xmlns:wpsCustomData="http://www.wps.cn/officeDocument/2013/wpsCustomData" mc:Ignorable="w14 w15 wp14">
   <w:endnote w:type="separator" w:id="0">
     <w:p>
       <w:pPr>
-        <w:spacing w:before="0" w:line="240" w:lineRule="auto"/>
+        <w:spacing w:line="240" w:lineRule="auto"/>
       </w:pPr>
       <w:r>
         <w:separator/>
@@ -1815,7 +1609,7 @@
   <w:endnote w:type="continuationSeparator" w:id="1">
     <w:p>
       <w:pPr>
-        <w:spacing w:before="0" w:line="240" w:lineRule="auto"/>
+        <w:spacing w:line="240" w:lineRule="auto"/>
       </w:pPr>
       <w:r>
         <w:continuationSeparator/>
@@ -1826,11 +1620,11 @@
 </file>
 
 <file path=word/footnotes.xml><?xml version="1.0" encoding="utf-8"?>
-<w:footnotes xmlns:ve="http://schemas.openxmlformats.org/markup-compatibility/2006" xmlns:o="urn:schemas-microsoft-com:office:office" xmlns:r="http://schemas.openxmlformats.org/officeDocument/2006/relationships" xmlns:m="http://schemas.openxmlformats.org/officeDocument/2006/math" xmlns:v="urn:schemas-microsoft-com:vml" xmlns:wp="http://schemas.openxmlformats.org/drawingml/2006/wordprocessingDrawing" xmlns:w10="urn:schemas-microsoft-com:office:word" xmlns:w="http://schemas.openxmlformats.org/wordprocessingml/2006/main" xmlns:wne="http://schemas.microsoft.com/office/word/2006/wordml">
+<w:footnotes xmlns:wpc="http://schemas.microsoft.com/office/word/2010/wordprocessingCanvas" xmlns:mc="http://schemas.openxmlformats.org/markup-compatibility/2006" xmlns:o="urn:schemas-microsoft-com:office:office" xmlns:r="http://schemas.openxmlformats.org/officeDocument/2006/relationships" xmlns:m="http://schemas.openxmlformats.org/officeDocument/2006/math" xmlns:v="urn:schemas-microsoft-com:vml" xmlns:wp14="http://schemas.microsoft.com/office/word/2010/wordprocessingDrawing" xmlns:wp="http://schemas.openxmlformats.org/drawingml/2006/wordprocessingDrawing" xmlns:w="http://schemas.openxmlformats.org/wordprocessingml/2006/main" xmlns:w14="http://schemas.microsoft.com/office/word/2010/wordml" xmlns:w15="http://schemas.microsoft.com/office/word/2012/wordml" xmlns:w10="urn:schemas-microsoft-com:office:word" xmlns:wpg="http://schemas.microsoft.com/office/word/2010/wordprocessingGroup" xmlns:wpi="http://schemas.microsoft.com/office/word/2010/wordprocessingInk" xmlns:wne="http://schemas.microsoft.com/office/word/2006/wordml" xmlns:wps="http://schemas.microsoft.com/office/word/2010/wordprocessingShape" xmlns:wpsCustomData="http://www.wps.cn/officeDocument/2013/wpsCustomData" mc:Ignorable="w14 w15 wp14">
   <w:footnote w:type="separator" w:id="0">
     <w:p>
       <w:pPr>
-        <w:spacing w:before="0" w:line="240" w:lineRule="auto"/>
+        <w:spacing w:before="0" w:after="0" w:line="276" w:lineRule="auto"/>
       </w:pPr>
       <w:r>
         <w:separator/>
@@ -1840,7 +1634,7 @@
   <w:footnote w:type="continuationSeparator" w:id="1">
     <w:p>
       <w:pPr>
-        <w:spacing w:before="0" w:line="240" w:lineRule="auto"/>
+        <w:spacing w:before="0" w:after="0" w:line="276" w:lineRule="auto"/>
       </w:pPr>
       <w:r>
         <w:continuationSeparator/>
@@ -1851,171 +1645,284 @@
 </file>
 
 <file path=word/styles.xml><?xml version="1.0" encoding="utf-8"?>
-<w:styles xmlns:r="http://schemas.openxmlformats.org/officeDocument/2006/relationships" xmlns:w="http://schemas.openxmlformats.org/wordprocessingml/2006/main">
+<w:styles xmlns:mc="http://schemas.openxmlformats.org/markup-compatibility/2006" xmlns:o="urn:schemas-microsoft-com:office:office" xmlns:r="http://schemas.openxmlformats.org/officeDocument/2006/relationships" xmlns:m="http://schemas.openxmlformats.org/officeDocument/2006/math" xmlns:v="urn:schemas-microsoft-com:vml" xmlns:w="http://schemas.openxmlformats.org/wordprocessingml/2006/main" xmlns:w14="http://schemas.microsoft.com/office/word/2010/wordml" xmlns:w10="urn:schemas-microsoft-com:office:word" xmlns:sl="http://schemas.openxmlformats.org/schemaLibrary/2006/main" xmlns:wpsCustomData="http://www.wps.cn/officeDocument/2013/wpsCustomData" mc:Ignorable="w14">
   <w:docDefaults>
     <w:rPrDefault>
       <w:rPr>
-        <w:rFonts w:ascii="Lato" w:eastAsia="Lato" w:hAnsi="Lato" w:cs="Lato"/>
-        <w:sz w:val="22"/>
-        <w:szCs w:val="22"/>
-        <w:lang w:val="en-US" w:eastAsia="en-US" w:bidi="ar-SA"/>
+        <w:rFonts w:ascii="Lato" w:hAnsi="Lato" w:eastAsia="Lato" w:cs="Lato"/>
       </w:rPr>
     </w:rPrDefault>
-    <w:pPrDefault>
-      <w:pPr>
-        <w:spacing w:before="120" w:line="276" w:lineRule="auto"/>
-      </w:pPr>
-    </w:pPrDefault>
+    <w:pPrDefault/>
   </w:docDefaults>
-  <w:latentStyles w:defLockedState="0" w:defUIPriority="99" w:defSemiHidden="1" w:defUnhideWhenUsed="1" w:defQFormat="0" w:count="267">
-    <w:lsdException w:name="Normal" w:semiHidden="0" w:uiPriority="0" w:unhideWhenUsed="0" w:qFormat="1"/>
-    <w:lsdException w:name="heading 1" w:semiHidden="0" w:uiPriority="9" w:unhideWhenUsed="0" w:qFormat="1"/>
-    <w:lsdException w:name="heading 2" w:uiPriority="9" w:qFormat="1"/>
-    <w:lsdException w:name="heading 3" w:uiPriority="9" w:qFormat="1"/>
-    <w:lsdException w:name="heading 4" w:uiPriority="9" w:qFormat="1"/>
-    <w:lsdException w:name="heading 5" w:uiPriority="9" w:qFormat="1"/>
-    <w:lsdException w:name="heading 6" w:uiPriority="9" w:qFormat="1"/>
-    <w:lsdException w:name="heading 7" w:uiPriority="9" w:qFormat="1"/>
-    <w:lsdException w:name="heading 8" w:uiPriority="9" w:qFormat="1"/>
-    <w:lsdException w:name="heading 9" w:uiPriority="9" w:qFormat="1"/>
-    <w:lsdException w:name="toc 1" w:uiPriority="39"/>
-    <w:lsdException w:name="toc 2" w:uiPriority="39"/>
-    <w:lsdException w:name="toc 3" w:uiPriority="39"/>
-    <w:lsdException w:name="toc 4" w:uiPriority="39"/>
-    <w:lsdException w:name="toc 5" w:uiPriority="39"/>
-    <w:lsdException w:name="toc 6" w:uiPriority="39"/>
-    <w:lsdException w:name="toc 7" w:uiPriority="39"/>
-    <w:lsdException w:name="toc 8" w:uiPriority="39"/>
-    <w:lsdException w:name="toc 9" w:uiPriority="39"/>
-    <w:lsdException w:name="caption" w:uiPriority="35" w:qFormat="1"/>
-    <w:lsdException w:name="Title" w:semiHidden="0" w:uiPriority="10" w:unhideWhenUsed="0" w:qFormat="1"/>
-    <w:lsdException w:name="Default Paragraph Font" w:uiPriority="1"/>
-    <w:lsdException w:name="Subtitle" w:semiHidden="0" w:uiPriority="11" w:unhideWhenUsed="0" w:qFormat="1"/>
-    <w:lsdException w:name="Strong" w:semiHidden="0" w:uiPriority="22" w:unhideWhenUsed="0" w:qFormat="1"/>
-    <w:lsdException w:name="Emphasis" w:semiHidden="0" w:uiPriority="20" w:unhideWhenUsed="0" w:qFormat="1"/>
-    <w:lsdException w:name="Table Grid" w:semiHidden="0" w:uiPriority="59" w:unhideWhenUsed="0"/>
-    <w:lsdException w:name="Placeholder Text" w:unhideWhenUsed="0"/>
-    <w:lsdException w:name="No Spacing" w:semiHidden="0" w:uiPriority="1" w:unhideWhenUsed="0" w:qFormat="1"/>
-    <w:lsdException w:name="Light Shading" w:semiHidden="0" w:uiPriority="60" w:unhideWhenUsed="0"/>
-    <w:lsdException w:name="Light List" w:semiHidden="0" w:uiPriority="61" w:unhideWhenUsed="0"/>
-    <w:lsdException w:name="Light Grid" w:semiHidden="0" w:uiPriority="62" w:unhideWhenUsed="0"/>
-    <w:lsdException w:name="Medium Shading 1" w:semiHidden="0" w:uiPriority="63" w:unhideWhenUsed="0"/>
-    <w:lsdException w:name="Medium Shading 2" w:semiHidden="0" w:uiPriority="64" w:unhideWhenUsed="0"/>
-    <w:lsdException w:name="Medium List 1" w:semiHidden="0" w:uiPriority="65" w:unhideWhenUsed="0"/>
-    <w:lsdException w:name="Medium List 2" w:semiHidden="0" w:uiPriority="66" w:unhideWhenUsed="0"/>
-    <w:lsdException w:name="Medium Grid 1" w:semiHidden="0" w:uiPriority="67" w:unhideWhenUsed="0"/>
-    <w:lsdException w:name="Medium Grid 2" w:semiHidden="0" w:uiPriority="68" w:unhideWhenUsed="0"/>
-    <w:lsdException w:name="Medium Grid 3" w:semiHidden="0" w:uiPriority="69" w:unhideWhenUsed="0"/>
-    <w:lsdException w:name="Dark List" w:semiHidden="0" w:uiPriority="70" w:unhideWhenUsed="0"/>
-    <w:lsdException w:name="Colorful Shading" w:semiHidden="0" w:uiPriority="71" w:unhideWhenUsed="0"/>
-    <w:lsdException w:name="Colorful List" w:semiHidden="0" w:uiPriority="72" w:unhideWhenUsed="0"/>
-    <w:lsdException w:name="Colorful Grid" w:semiHidden="0" w:uiPriority="73" w:unhideWhenUsed="0"/>
-    <w:lsdException w:name="Light Shading Accent 1" w:semiHidden="0" w:uiPriority="60" w:unhideWhenUsed="0"/>
-    <w:lsdException w:name="Light List Accent 1" w:semiHidden="0" w:uiPriority="61" w:unhideWhenUsed="0"/>
-    <w:lsdException w:name="Light Grid Accent 1" w:semiHidden="0" w:uiPriority="62" w:unhideWhenUsed="0"/>
-    <w:lsdException w:name="Medium Shading 1 Accent 1" w:semiHidden="0" w:uiPriority="63" w:unhideWhenUsed="0"/>
-    <w:lsdException w:name="Medium Shading 2 Accent 1" w:semiHidden="0" w:uiPriority="64" w:unhideWhenUsed="0"/>
-    <w:lsdException w:name="Medium List 1 Accent 1" w:semiHidden="0" w:uiPriority="65" w:unhideWhenUsed="0"/>
-    <w:lsdException w:name="Revision" w:unhideWhenUsed="0"/>
-    <w:lsdException w:name="List Paragraph" w:semiHidden="0" w:uiPriority="34" w:unhideWhenUsed="0" w:qFormat="1"/>
-    <w:lsdException w:name="Quote" w:semiHidden="0" w:uiPriority="29" w:unhideWhenUsed="0" w:qFormat="1"/>
-    <w:lsdException w:name="Intense Quote" w:semiHidden="0" w:uiPriority="30" w:unhideWhenUsed="0" w:qFormat="1"/>
-    <w:lsdException w:name="Medium List 2 Accent 1" w:semiHidden="0" w:uiPriority="66" w:unhideWhenUsed="0"/>
-    <w:lsdException w:name="Medium Grid 1 Accent 1" w:semiHidden="0" w:uiPriority="67" w:unhideWhenUsed="0"/>
-    <w:lsdException w:name="Medium Grid 2 Accent 1" w:semiHidden="0" w:uiPriority="68" w:unhideWhenUsed="0"/>
-    <w:lsdException w:name="Medium Grid 3 Accent 1" w:semiHidden="0" w:uiPriority="69" w:unhideWhenUsed="0"/>
-    <w:lsdException w:name="Dark List Accent 1" w:semiHidden="0" w:uiPriority="70" w:unhideWhenUsed="0"/>
-    <w:lsdException w:name="Colorful Shading Accent 1" w:semiHidden="0" w:uiPriority="71" w:unhideWhenUsed="0"/>
-    <w:lsdException w:name="Colorful List Accent 1" w:semiHidden="0" w:uiPriority="72" w:unhideWhenUsed="0"/>
-    <w:lsdException w:name="Colorful Grid Accent 1" w:semiHidden="0" w:uiPriority="73" w:unhideWhenUsed="0"/>
-    <w:lsdException w:name="Light Shading Accent 2" w:semiHidden="0" w:uiPriority="60" w:unhideWhenUsed="0"/>
-    <w:lsdException w:name="Light List Accent 2" w:semiHidden="0" w:uiPriority="61" w:unhideWhenUsed="0"/>
-    <w:lsdException w:name="Light Grid Accent 2" w:semiHidden="0" w:uiPriority="62" w:unhideWhenUsed="0"/>
-    <w:lsdException w:name="Medium Shading 1 Accent 2" w:semiHidden="0" w:uiPriority="63" w:unhideWhenUsed="0"/>
-    <w:lsdException w:name="Medium Shading 2 Accent 2" w:semiHidden="0" w:uiPriority="64" w:unhideWhenUsed="0"/>
-    <w:lsdException w:name="Medium List 1 Accent 2" w:semiHidden="0" w:uiPriority="65" w:unhideWhenUsed="0"/>
-    <w:lsdException w:name="Medium List 2 Accent 2" w:semiHidden="0" w:uiPriority="66" w:unhideWhenUsed="0"/>
-    <w:lsdException w:name="Medium Grid 1 Accent 2" w:semiHidden="0" w:uiPriority="67" w:unhideWhenUsed="0"/>
-    <w:lsdException w:name="Medium Grid 2 Accent 2" w:semiHidden="0" w:uiPriority="68" w:unhideWhenUsed="0"/>
-    <w:lsdException w:name="Medium Grid 3 Accent 2" w:semiHidden="0" w:uiPriority="69" w:unhideWhenUsed="0"/>
-    <w:lsdException w:name="Dark List Accent 2" w:semiHidden="0" w:uiPriority="70" w:unhideWhenUsed="0"/>
-    <w:lsdException w:name="Colorful Shading Accent 2" w:semiHidden="0" w:uiPriority="71" w:unhideWhenUsed="0"/>
-    <w:lsdException w:name="Colorful List Accent 2" w:semiHidden="0" w:uiPriority="72" w:unhideWhenUsed="0"/>
-    <w:lsdException w:name="Colorful Grid Accent 2" w:semiHidden="0" w:uiPriority="73" w:unhideWhenUsed="0"/>
-    <w:lsdException w:name="Light Shading Accent 3" w:semiHidden="0" w:uiPriority="60" w:unhideWhenUsed="0"/>
-    <w:lsdException w:name="Light List Accent 3" w:semiHidden="0" w:uiPriority="61" w:unhideWhenUsed="0"/>
-    <w:lsdException w:name="Light Grid Accent 3" w:semiHidden="0" w:uiPriority="62" w:unhideWhenUsed="0"/>
-    <w:lsdException w:name="Medium Shading 1 Accent 3" w:semiHidden="0" w:uiPriority="63" w:unhideWhenUsed="0"/>
-    <w:lsdException w:name="Medium Shading 2 Accent 3" w:semiHidden="0" w:uiPriority="64" w:unhideWhenUsed="0"/>
-    <w:lsdException w:name="Medium List 1 Accent 3" w:semiHidden="0" w:uiPriority="65" w:unhideWhenUsed="0"/>
-    <w:lsdException w:name="Medium List 2 Accent 3" w:semiHidden="0" w:uiPriority="66" w:unhideWhenUsed="0"/>
-    <w:lsdException w:name="Medium Grid 1 Accent 3" w:semiHidden="0" w:uiPriority="67" w:unhideWhenUsed="0"/>
-    <w:lsdException w:name="Medium Grid 2 Accent 3" w:semiHidden="0" w:uiPriority="68" w:unhideWhenUsed="0"/>
-    <w:lsdException w:name="Medium Grid 3 Accent 3" w:semiHidden="0" w:uiPriority="69" w:unhideWhenUsed="0"/>
-    <w:lsdException w:name="Dark List Accent 3" w:semiHidden="0" w:uiPriority="70" w:unhideWhenUsed="0"/>
-    <w:lsdException w:name="Colorful Shading Accent 3" w:semiHidden="0" w:uiPriority="71" w:unhideWhenUsed="0"/>
-    <w:lsdException w:name="Colorful List Accent 3" w:semiHidden="0" w:uiPriority="72" w:unhideWhenUsed="0"/>
-    <w:lsdException w:name="Colorful Grid Accent 3" w:semiHidden="0" w:uiPriority="73" w:unhideWhenUsed="0"/>
-    <w:lsdException w:name="Light Shading Accent 4" w:semiHidden="0" w:uiPriority="60" w:unhideWhenUsed="0"/>
-    <w:lsdException w:name="Light List Accent 4" w:semiHidden="0" w:uiPriority="61" w:unhideWhenUsed="0"/>
-    <w:lsdException w:name="Light Grid Accent 4" w:semiHidden="0" w:uiPriority="62" w:unhideWhenUsed="0"/>
-    <w:lsdException w:name="Medium Shading 1 Accent 4" w:semiHidden="0" w:uiPriority="63" w:unhideWhenUsed="0"/>
-    <w:lsdException w:name="Medium Shading 2 Accent 4" w:semiHidden="0" w:uiPriority="64" w:unhideWhenUsed="0"/>
-    <w:lsdException w:name="Medium List 1 Accent 4" w:semiHidden="0" w:uiPriority="65" w:unhideWhenUsed="0"/>
-    <w:lsdException w:name="Medium List 2 Accent 4" w:semiHidden="0" w:uiPriority="66" w:unhideWhenUsed="0"/>
-    <w:lsdException w:name="Medium Grid 1 Accent 4" w:semiHidden="0" w:uiPriority="67" w:unhideWhenUsed="0"/>
-    <w:lsdException w:name="Medium Grid 2 Accent 4" w:semiHidden="0" w:uiPriority="68" w:unhideWhenUsed="0"/>
-    <w:lsdException w:name="Medium Grid 3 Accent 4" w:semiHidden="0" w:uiPriority="69" w:unhideWhenUsed="0"/>
-    <w:lsdException w:name="Dark List Accent 4" w:semiHidden="0" w:uiPriority="70" w:unhideWhenUsed="0"/>
-    <w:lsdException w:name="Colorful Shading Accent 4" w:semiHidden="0" w:uiPriority="71" w:unhideWhenUsed="0"/>
-    <w:lsdException w:name="Colorful List Accent 4" w:semiHidden="0" w:uiPriority="72" w:unhideWhenUsed="0"/>
-    <w:lsdException w:name="Colorful Grid Accent 4" w:semiHidden="0" w:uiPriority="73" w:unhideWhenUsed="0"/>
-    <w:lsdException w:name="Light Shading Accent 5" w:semiHidden="0" w:uiPriority="60" w:unhideWhenUsed="0"/>
-    <w:lsdException w:name="Light List Accent 5" w:semiHidden="0" w:uiPriority="61" w:unhideWhenUsed="0"/>
-    <w:lsdException w:name="Light Grid Accent 5" w:semiHidden="0" w:uiPriority="62" w:unhideWhenUsed="0"/>
-    <w:lsdException w:name="Medium Shading 1 Accent 5" w:semiHidden="0" w:uiPriority="63" w:unhideWhenUsed="0"/>
-    <w:lsdException w:name="Medium Shading 2 Accent 5" w:semiHidden="0" w:uiPriority="64" w:unhideWhenUsed="0"/>
-    <w:lsdException w:name="Medium List 1 Accent 5" w:semiHidden="0" w:uiPriority="65" w:unhideWhenUsed="0"/>
-    <w:lsdException w:name="Medium List 2 Accent 5" w:semiHidden="0" w:uiPriority="66" w:unhideWhenUsed="0"/>
-    <w:lsdException w:name="Medium Grid 1 Accent 5" w:semiHidden="0" w:uiPriority="67" w:unhideWhenUsed="0"/>
-    <w:lsdException w:name="Medium Grid 2 Accent 5" w:semiHidden="0" w:uiPriority="68" w:unhideWhenUsed="0"/>
-    <w:lsdException w:name="Medium Grid 3 Accent 5" w:semiHidden="0" w:uiPriority="69" w:unhideWhenUsed="0"/>
-    <w:lsdException w:name="Dark List Accent 5" w:semiHidden="0" w:uiPriority="70" w:unhideWhenUsed="0"/>
-    <w:lsdException w:name="Colorful Shading Accent 5" w:semiHidden="0" w:uiPriority="71" w:unhideWhenUsed="0"/>
-    <w:lsdException w:name="Colorful List Accent 5" w:semiHidden="0" w:uiPriority="72" w:unhideWhenUsed="0"/>
-    <w:lsdException w:name="Colorful Grid Accent 5" w:semiHidden="0" w:uiPriority="73" w:unhideWhenUsed="0"/>
-    <w:lsdException w:name="Light Shading Accent 6" w:semiHidden="0" w:uiPriority="60" w:unhideWhenUsed="0"/>
-    <w:lsdException w:name="Light List Accent 6" w:semiHidden="0" w:uiPriority="61" w:unhideWhenUsed="0"/>
-    <w:lsdException w:name="Light Grid Accent 6" w:semiHidden="0" w:uiPriority="62" w:unhideWhenUsed="0"/>
-    <w:lsdException w:name="Medium Shading 1 Accent 6" w:semiHidden="0" w:uiPriority="63" w:unhideWhenUsed="0"/>
-    <w:lsdException w:name="Medium Shading 2 Accent 6" w:semiHidden="0" w:uiPriority="64" w:unhideWhenUsed="0"/>
-    <w:lsdException w:name="Medium List 1 Accent 6" w:semiHidden="0" w:uiPriority="65" w:unhideWhenUsed="0"/>
-    <w:lsdException w:name="Medium List 2 Accent 6" w:semiHidden="0" w:uiPriority="66" w:unhideWhenUsed="0"/>
-    <w:lsdException w:name="Medium Grid 1 Accent 6" w:semiHidden="0" w:uiPriority="67" w:unhideWhenUsed="0"/>
-    <w:lsdException w:name="Medium Grid 2 Accent 6" w:semiHidden="0" w:uiPriority="68" w:unhideWhenUsed="0"/>
-    <w:lsdException w:name="Medium Grid 3 Accent 6" w:semiHidden="0" w:uiPriority="69" w:unhideWhenUsed="0"/>
-    <w:lsdException w:name="Dark List Accent 6" w:semiHidden="0" w:uiPriority="70" w:unhideWhenUsed="0"/>
-    <w:lsdException w:name="Colorful Shading Accent 6" w:semiHidden="0" w:uiPriority="71" w:unhideWhenUsed="0"/>
-    <w:lsdException w:name="Colorful List Accent 6" w:semiHidden="0" w:uiPriority="72" w:unhideWhenUsed="0"/>
-    <w:lsdException w:name="Colorful Grid Accent 6" w:semiHidden="0" w:uiPriority="73" w:unhideWhenUsed="0"/>
-    <w:lsdException w:name="Subtle Emphasis" w:semiHidden="0" w:uiPriority="19" w:unhideWhenUsed="0" w:qFormat="1"/>
-    <w:lsdException w:name="Intense Emphasis" w:semiHidden="0" w:uiPriority="21" w:unhideWhenUsed="0" w:qFormat="1"/>
-    <w:lsdException w:name="Subtle Reference" w:semiHidden="0" w:uiPriority="31" w:unhideWhenUsed="0" w:qFormat="1"/>
-    <w:lsdException w:name="Intense Reference" w:semiHidden="0" w:uiPriority="32" w:unhideWhenUsed="0" w:qFormat="1"/>
-    <w:lsdException w:name="Book Title" w:semiHidden="0" w:uiPriority="33" w:unhideWhenUsed="0" w:qFormat="1"/>
-    <w:lsdException w:name="Bibliography" w:uiPriority="37"/>
-    <w:lsdException w:name="TOC Heading" w:uiPriority="39" w:qFormat="1"/>
+  <w:latentStyles w:count="260" w:defQFormat="0" w:defUnhideWhenUsed="1" w:defSemiHidden="1" w:defUIPriority="99" w:defLockedState="0">
+    <w:lsdException w:qFormat="1" w:unhideWhenUsed="0" w:uiPriority="0" w:semiHidden="0" w:name="Normal"/>
+    <w:lsdException w:unhideWhenUsed="0" w:uiPriority="0" w:semiHidden="0" w:name="heading 1"/>
+    <w:lsdException w:unhideWhenUsed="0" w:uiPriority="0" w:semiHidden="0" w:name="heading 2"/>
+    <w:lsdException w:unhideWhenUsed="0" w:uiPriority="0" w:semiHidden="0" w:name="heading 3"/>
+    <w:lsdException w:unhideWhenUsed="0" w:uiPriority="0" w:semiHidden="0" w:name="heading 4"/>
+    <w:lsdException w:unhideWhenUsed="0" w:uiPriority="0" w:semiHidden="0" w:name="heading 5"/>
+    <w:lsdException w:unhideWhenUsed="0" w:uiPriority="0" w:semiHidden="0" w:name="heading 6"/>
+    <w:lsdException w:qFormat="1" w:uiPriority="9" w:name="heading 7"/>
+    <w:lsdException w:qFormat="1" w:uiPriority="9" w:name="heading 8"/>
+    <w:lsdException w:qFormat="1" w:uiPriority="9" w:name="heading 9"/>
+    <w:lsdException w:uiPriority="99" w:name="index 1"/>
+    <w:lsdException w:uiPriority="99" w:name="index 2"/>
+    <w:lsdException w:uiPriority="99" w:name="index 3"/>
+    <w:lsdException w:uiPriority="99" w:name="index 4"/>
+    <w:lsdException w:uiPriority="99" w:name="index 5"/>
+    <w:lsdException w:uiPriority="99" w:name="index 6"/>
+    <w:lsdException w:uiPriority="99" w:name="index 7"/>
+    <w:lsdException w:uiPriority="99" w:name="index 8"/>
+    <w:lsdException w:uiPriority="99" w:name="index 9"/>
+    <w:lsdException w:uiPriority="39" w:name="toc 1"/>
+    <w:lsdException w:uiPriority="39" w:name="toc 2"/>
+    <w:lsdException w:uiPriority="39" w:name="toc 3"/>
+    <w:lsdException w:uiPriority="39" w:name="toc 4"/>
+    <w:lsdException w:uiPriority="39" w:name="toc 5"/>
+    <w:lsdException w:uiPriority="39" w:name="toc 6"/>
+    <w:lsdException w:uiPriority="39" w:name="toc 7"/>
+    <w:lsdException w:uiPriority="39" w:name="toc 8"/>
+    <w:lsdException w:uiPriority="39" w:name="toc 9"/>
+    <w:lsdException w:uiPriority="99" w:name="Normal Indent"/>
+    <w:lsdException w:uiPriority="99" w:name="footnote text"/>
+    <w:lsdException w:uiPriority="99" w:name="annotation text"/>
+    <w:lsdException w:uiPriority="99" w:name="header"/>
+    <w:lsdException w:uiPriority="99" w:name="footer"/>
+    <w:lsdException w:uiPriority="99" w:name="index heading"/>
+    <w:lsdException w:qFormat="1" w:uiPriority="35" w:name="caption"/>
+    <w:lsdException w:uiPriority="99" w:name="table of figures"/>
+    <w:lsdException w:uiPriority="99" w:name="envelope address"/>
+    <w:lsdException w:uiPriority="99" w:name="envelope return"/>
+    <w:lsdException w:uiPriority="99" w:name="footnote reference"/>
+    <w:lsdException w:uiPriority="99" w:name="annotation reference"/>
+    <w:lsdException w:uiPriority="99" w:name="line number"/>
+    <w:lsdException w:uiPriority="99" w:name="page number"/>
+    <w:lsdException w:uiPriority="99" w:name="endnote reference"/>
+    <w:lsdException w:uiPriority="99" w:name="endnote text"/>
+    <w:lsdException w:uiPriority="99" w:name="table of authorities"/>
+    <w:lsdException w:uiPriority="99" w:name="macro"/>
+    <w:lsdException w:uiPriority="99" w:name="toa heading"/>
+    <w:lsdException w:uiPriority="99" w:name="List"/>
+    <w:lsdException w:uiPriority="99" w:name="List Bullet"/>
+    <w:lsdException w:uiPriority="99" w:name="List Number"/>
+    <w:lsdException w:uiPriority="99" w:name="List 2"/>
+    <w:lsdException w:uiPriority="99" w:name="List 3"/>
+    <w:lsdException w:uiPriority="99" w:name="List 4"/>
+    <w:lsdException w:uiPriority="99" w:name="List 5"/>
+    <w:lsdException w:uiPriority="99" w:name="List Bullet 2"/>
+    <w:lsdException w:uiPriority="99" w:name="List Bullet 3"/>
+    <w:lsdException w:uiPriority="99" w:name="List Bullet 4"/>
+    <w:lsdException w:uiPriority="99" w:name="List Bullet 5"/>
+    <w:lsdException w:uiPriority="99" w:name="List Number 2"/>
+    <w:lsdException w:uiPriority="99" w:name="List Number 3"/>
+    <w:lsdException w:uiPriority="99" w:name="List Number 4"/>
+    <w:lsdException w:uiPriority="99" w:name="List Number 5"/>
+    <w:lsdException w:unhideWhenUsed="0" w:uiPriority="0" w:semiHidden="0" w:name="Title"/>
+    <w:lsdException w:uiPriority="99" w:name="Closing"/>
+    <w:lsdException w:uiPriority="99" w:name="Signature"/>
+    <w:lsdException w:uiPriority="1" w:name="Default Paragraph Font"/>
+    <w:lsdException w:uiPriority="99" w:name="Body Text"/>
+    <w:lsdException w:uiPriority="99" w:name="Body Text Indent"/>
+    <w:lsdException w:uiPriority="99" w:name="List Continue"/>
+    <w:lsdException w:uiPriority="99" w:name="List Continue 2"/>
+    <w:lsdException w:uiPriority="99" w:name="List Continue 3"/>
+    <w:lsdException w:uiPriority="99" w:name="List Continue 4"/>
+    <w:lsdException w:uiPriority="99" w:name="List Continue 5"/>
+    <w:lsdException w:uiPriority="99" w:name="Message Header"/>
+    <w:lsdException w:qFormat="1" w:unhideWhenUsed="0" w:uiPriority="0" w:semiHidden="0" w:name="Subtitle"/>
+    <w:lsdException w:uiPriority="99" w:name="Salutation"/>
+    <w:lsdException w:uiPriority="99" w:name="Date"/>
+    <w:lsdException w:uiPriority="99" w:name="Body Text First Indent"/>
+    <w:lsdException w:uiPriority="99" w:name="Body Text First Indent 2"/>
+    <w:lsdException w:uiPriority="99" w:name="Note Heading"/>
+    <w:lsdException w:uiPriority="99" w:name="Body Text 2"/>
+    <w:lsdException w:uiPriority="99" w:name="Body Text 3"/>
+    <w:lsdException w:uiPriority="99" w:name="Body Text Indent 2"/>
+    <w:lsdException w:uiPriority="99" w:name="Body Text Indent 3"/>
+    <w:lsdException w:uiPriority="99" w:name="Block Text"/>
+    <w:lsdException w:uiPriority="99" w:name="Hyperlink"/>
+    <w:lsdException w:uiPriority="99" w:name="FollowedHyperlink"/>
+    <w:lsdException w:qFormat="1" w:unhideWhenUsed="0" w:uiPriority="22" w:semiHidden="0" w:name="Strong"/>
+    <w:lsdException w:qFormat="1" w:unhideWhenUsed="0" w:uiPriority="20" w:semiHidden="0" w:name="Emphasis"/>
+    <w:lsdException w:uiPriority="99" w:name="Document Map"/>
+    <w:lsdException w:uiPriority="99" w:name="Plain Text"/>
+    <w:lsdException w:uiPriority="99" w:name="E-mail Signature"/>
+    <w:lsdException w:uiPriority="99" w:name="Normal (Web)"/>
+    <w:lsdException w:uiPriority="99" w:name="HTML Acronym"/>
+    <w:lsdException w:uiPriority="99" w:name="HTML Address"/>
+    <w:lsdException w:uiPriority="99" w:name="HTML Cite"/>
+    <w:lsdException w:uiPriority="99" w:name="HTML Code"/>
+    <w:lsdException w:uiPriority="99" w:name="HTML Definition"/>
+    <w:lsdException w:uiPriority="99" w:name="HTML Keyboard"/>
+    <w:lsdException w:uiPriority="99" w:name="HTML Preformatted"/>
+    <w:lsdException w:uiPriority="99" w:name="HTML Sample"/>
+    <w:lsdException w:uiPriority="99" w:name="HTML Typewriter"/>
+    <w:lsdException w:uiPriority="99" w:name="HTML Variable"/>
+    <w:lsdException w:qFormat="1" w:uiPriority="99" w:name="Normal Table"/>
+    <w:lsdException w:uiPriority="99" w:name="annotation subject"/>
+    <w:lsdException w:uiPriority="99" w:name="Table Simple 1"/>
+    <w:lsdException w:uiPriority="99" w:name="Table Simple 2"/>
+    <w:lsdException w:uiPriority="99" w:name="Table Simple 3"/>
+    <w:lsdException w:uiPriority="99" w:name="Table Classic 1"/>
+    <w:lsdException w:uiPriority="99" w:name="Table Classic 2"/>
+    <w:lsdException w:uiPriority="99" w:name="Table Classic 3"/>
+    <w:lsdException w:uiPriority="99" w:name="Table Classic 4"/>
+    <w:lsdException w:uiPriority="99" w:name="Table Colorful 1"/>
+    <w:lsdException w:uiPriority="99" w:name="Table Colorful 2"/>
+    <w:lsdException w:uiPriority="99" w:name="Table Colorful 3"/>
+    <w:lsdException w:uiPriority="99" w:name="Table Columns 1"/>
+    <w:lsdException w:uiPriority="99" w:name="Table Columns 2"/>
+    <w:lsdException w:uiPriority="99" w:name="Table Columns 3"/>
+    <w:lsdException w:uiPriority="99" w:name="Table Columns 4"/>
+    <w:lsdException w:uiPriority="99" w:name="Table Columns 5"/>
+    <w:lsdException w:uiPriority="99" w:name="Table Grid 1"/>
+    <w:lsdException w:uiPriority="99" w:name="Table Grid 2"/>
+    <w:lsdException w:uiPriority="99" w:name="Table Grid 3"/>
+    <w:lsdException w:uiPriority="99" w:name="Table Grid 4"/>
+    <w:lsdException w:uiPriority="99" w:name="Table Grid 5"/>
+    <w:lsdException w:uiPriority="99" w:name="Table Grid 6"/>
+    <w:lsdException w:uiPriority="99" w:name="Table Grid 7"/>
+    <w:lsdException w:uiPriority="99" w:name="Table Grid 8"/>
+    <w:lsdException w:uiPriority="99" w:name="Table List 1"/>
+    <w:lsdException w:uiPriority="99" w:name="Table List 2"/>
+    <w:lsdException w:uiPriority="99" w:name="Table List 3"/>
+    <w:lsdException w:uiPriority="99" w:name="Table List 4"/>
+    <w:lsdException w:uiPriority="99" w:name="Table List 5"/>
+    <w:lsdException w:uiPriority="99" w:name="Table List 6"/>
+    <w:lsdException w:uiPriority="99" w:name="Table List 7"/>
+    <w:lsdException w:uiPriority="99" w:name="Table List 8"/>
+    <w:lsdException w:uiPriority="99" w:name="Table 3D effects 1"/>
+    <w:lsdException w:uiPriority="99" w:name="Table 3D effects 2"/>
+    <w:lsdException w:uiPriority="99" w:name="Table 3D effects 3"/>
+    <w:lsdException w:uiPriority="99" w:name="Table Contemporary"/>
+    <w:lsdException w:uiPriority="99" w:name="Table Elegant"/>
+    <w:lsdException w:uiPriority="99" w:name="Table Professional"/>
+    <w:lsdException w:uiPriority="99" w:name="Table Subtle 1"/>
+    <w:lsdException w:uiPriority="99" w:name="Table Subtle 2"/>
+    <w:lsdException w:uiPriority="99" w:name="Table Web 1"/>
+    <w:lsdException w:uiPriority="99" w:name="Table Web 2"/>
+    <w:lsdException w:uiPriority="99" w:name="Table Web 3"/>
+    <w:lsdException w:uiPriority="99" w:name="Balloon Text"/>
+    <w:lsdException w:unhideWhenUsed="0" w:uiPriority="59" w:semiHidden="0" w:name="Table Grid"/>
+    <w:lsdException w:uiPriority="99" w:name="Table Theme"/>
+    <w:lsdException w:unhideWhenUsed="0" w:uiPriority="60" w:semiHidden="0" w:name="Light Shading"/>
+    <w:lsdException w:unhideWhenUsed="0" w:uiPriority="61" w:semiHidden="0" w:name="Light List"/>
+    <w:lsdException w:unhideWhenUsed="0" w:uiPriority="62" w:semiHidden="0" w:name="Light Grid"/>
+    <w:lsdException w:unhideWhenUsed="0" w:uiPriority="63" w:semiHidden="0" w:name="Medium Shading 1"/>
+    <w:lsdException w:unhideWhenUsed="0" w:uiPriority="64" w:semiHidden="0" w:name="Medium Shading 2"/>
+    <w:lsdException w:unhideWhenUsed="0" w:uiPriority="65" w:semiHidden="0" w:name="Medium List 1"/>
+    <w:lsdException w:unhideWhenUsed="0" w:uiPriority="66" w:semiHidden="0" w:name="Medium List 2"/>
+    <w:lsdException w:unhideWhenUsed="0" w:uiPriority="67" w:semiHidden="0" w:name="Medium Grid 1"/>
+    <w:lsdException w:unhideWhenUsed="0" w:uiPriority="68" w:semiHidden="0" w:name="Medium Grid 2"/>
+    <w:lsdException w:unhideWhenUsed="0" w:uiPriority="69" w:semiHidden="0" w:name="Medium Grid 3"/>
+    <w:lsdException w:unhideWhenUsed="0" w:uiPriority="70" w:semiHidden="0" w:name="Dark List"/>
+    <w:lsdException w:unhideWhenUsed="0" w:uiPriority="71" w:semiHidden="0" w:name="Colorful Shading"/>
+    <w:lsdException w:unhideWhenUsed="0" w:uiPriority="72" w:semiHidden="0" w:name="Colorful List"/>
+    <w:lsdException w:unhideWhenUsed="0" w:uiPriority="73" w:semiHidden="0" w:name="Colorful Grid"/>
+    <w:lsdException w:unhideWhenUsed="0" w:uiPriority="60" w:semiHidden="0" w:name="Light Shading Accent 1"/>
+    <w:lsdException w:unhideWhenUsed="0" w:uiPriority="61" w:semiHidden="0" w:name="Light List Accent 1"/>
+    <w:lsdException w:unhideWhenUsed="0" w:uiPriority="62" w:semiHidden="0" w:name="Light Grid Accent 1"/>
+    <w:lsdException w:unhideWhenUsed="0" w:uiPriority="63" w:semiHidden="0" w:name="Medium Shading 1 Accent 1"/>
+    <w:lsdException w:unhideWhenUsed="0" w:uiPriority="64" w:semiHidden="0" w:name="Medium Shading 2 Accent 1"/>
+    <w:lsdException w:unhideWhenUsed="0" w:uiPriority="65" w:semiHidden="0" w:name="Medium List 1 Accent 1"/>
+    <w:lsdException w:unhideWhenUsed="0" w:uiPriority="66" w:semiHidden="0" w:name="Medium List 2 Accent 1"/>
+    <w:lsdException w:unhideWhenUsed="0" w:uiPriority="67" w:semiHidden="0" w:name="Medium Grid 1 Accent 1"/>
+    <w:lsdException w:unhideWhenUsed="0" w:uiPriority="68" w:semiHidden="0" w:name="Medium Grid 2 Accent 1"/>
+    <w:lsdException w:unhideWhenUsed="0" w:uiPriority="69" w:semiHidden="0" w:name="Medium Grid 3 Accent 1"/>
+    <w:lsdException w:unhideWhenUsed="0" w:uiPriority="70" w:semiHidden="0" w:name="Dark List Accent 1"/>
+    <w:lsdException w:unhideWhenUsed="0" w:uiPriority="71" w:semiHidden="0" w:name="Colorful Shading Accent 1"/>
+    <w:lsdException w:unhideWhenUsed="0" w:uiPriority="72" w:semiHidden="0" w:name="Colorful List Accent 1"/>
+    <w:lsdException w:unhideWhenUsed="0" w:uiPriority="73" w:semiHidden="0" w:name="Colorful Grid Accent 1"/>
+    <w:lsdException w:unhideWhenUsed="0" w:uiPriority="60" w:semiHidden="0" w:name="Light Shading Accent 2"/>
+    <w:lsdException w:unhideWhenUsed="0" w:uiPriority="61" w:semiHidden="0" w:name="Light List Accent 2"/>
+    <w:lsdException w:unhideWhenUsed="0" w:uiPriority="62" w:semiHidden="0" w:name="Light Grid Accent 2"/>
+    <w:lsdException w:unhideWhenUsed="0" w:uiPriority="63" w:semiHidden="0" w:name="Medium Shading 1 Accent 2"/>
+    <w:lsdException w:unhideWhenUsed="0" w:uiPriority="64" w:semiHidden="0" w:name="Medium Shading 2 Accent 2"/>
+    <w:lsdException w:unhideWhenUsed="0" w:uiPriority="65" w:semiHidden="0" w:name="Medium List 1 Accent 2"/>
+    <w:lsdException w:unhideWhenUsed="0" w:uiPriority="66" w:semiHidden="0" w:name="Medium List 2 Accent 2"/>
+    <w:lsdException w:unhideWhenUsed="0" w:uiPriority="67" w:semiHidden="0" w:name="Medium Grid 1 Accent 2"/>
+    <w:lsdException w:unhideWhenUsed="0" w:uiPriority="68" w:semiHidden="0" w:name="Medium Grid 2 Accent 2"/>
+    <w:lsdException w:unhideWhenUsed="0" w:uiPriority="69" w:semiHidden="0" w:name="Medium Grid 3 Accent 2"/>
+    <w:lsdException w:unhideWhenUsed="0" w:uiPriority="70" w:semiHidden="0" w:name="Dark List Accent 2"/>
+    <w:lsdException w:unhideWhenUsed="0" w:uiPriority="71" w:semiHidden="0" w:name="Colorful Shading Accent 2"/>
+    <w:lsdException w:unhideWhenUsed="0" w:uiPriority="72" w:semiHidden="0" w:name="Colorful List Accent 2"/>
+    <w:lsdException w:unhideWhenUsed="0" w:uiPriority="73" w:semiHidden="0" w:name="Colorful Grid Accent 2"/>
+    <w:lsdException w:unhideWhenUsed="0" w:uiPriority="60" w:semiHidden="0" w:name="Light Shading Accent 3"/>
+    <w:lsdException w:unhideWhenUsed="0" w:uiPriority="61" w:semiHidden="0" w:name="Light List Accent 3"/>
+    <w:lsdException w:unhideWhenUsed="0" w:uiPriority="62" w:semiHidden="0" w:name="Light Grid Accent 3"/>
+    <w:lsdException w:unhideWhenUsed="0" w:uiPriority="63" w:semiHidden="0" w:name="Medium Shading 1 Accent 3"/>
+    <w:lsdException w:unhideWhenUsed="0" w:uiPriority="64" w:semiHidden="0" w:name="Medium Shading 2 Accent 3"/>
+    <w:lsdException w:unhideWhenUsed="0" w:uiPriority="65" w:semiHidden="0" w:name="Medium List 1 Accent 3"/>
+    <w:lsdException w:unhideWhenUsed="0" w:uiPriority="66" w:semiHidden="0" w:name="Medium List 2 Accent 3"/>
+    <w:lsdException w:unhideWhenUsed="0" w:uiPriority="67" w:semiHidden="0" w:name="Medium Grid 1 Accent 3"/>
+    <w:lsdException w:unhideWhenUsed="0" w:uiPriority="68" w:semiHidden="0" w:name="Medium Grid 2 Accent 3"/>
+    <w:lsdException w:unhideWhenUsed="0" w:uiPriority="69" w:semiHidden="0" w:name="Medium Grid 3 Accent 3"/>
+    <w:lsdException w:unhideWhenUsed="0" w:uiPriority="70" w:semiHidden="0" w:name="Dark List Accent 3"/>
+    <w:lsdException w:unhideWhenUsed="0" w:uiPriority="71" w:semiHidden="0" w:name="Colorful Shading Accent 3"/>
+    <w:lsdException w:unhideWhenUsed="0" w:uiPriority="72" w:semiHidden="0" w:name="Colorful List Accent 3"/>
+    <w:lsdException w:unhideWhenUsed="0" w:uiPriority="73" w:semiHidden="0" w:name="Colorful Grid Accent 3"/>
+    <w:lsdException w:unhideWhenUsed="0" w:uiPriority="60" w:semiHidden="0" w:name="Light Shading Accent 4"/>
+    <w:lsdException w:unhideWhenUsed="0" w:uiPriority="61" w:semiHidden="0" w:name="Light List Accent 4"/>
+    <w:lsdException w:unhideWhenUsed="0" w:uiPriority="62" w:semiHidden="0" w:name="Light Grid Accent 4"/>
+    <w:lsdException w:unhideWhenUsed="0" w:uiPriority="63" w:semiHidden="0" w:name="Medium Shading 1 Accent 4"/>
+    <w:lsdException w:unhideWhenUsed="0" w:uiPriority="64" w:semiHidden="0" w:name="Medium Shading 2 Accent 4"/>
+    <w:lsdException w:unhideWhenUsed="0" w:uiPriority="65" w:semiHidden="0" w:name="Medium List 1 Accent 4"/>
+    <w:lsdException w:unhideWhenUsed="0" w:uiPriority="66" w:semiHidden="0" w:name="Medium List 2 Accent 4"/>
+    <w:lsdException w:unhideWhenUsed="0" w:uiPriority="67" w:semiHidden="0" w:name="Medium Grid 1 Accent 4"/>
+    <w:lsdException w:unhideWhenUsed="0" w:uiPriority="68" w:semiHidden="0" w:name="Medium Grid 2 Accent 4"/>
+    <w:lsdException w:unhideWhenUsed="0" w:uiPriority="69" w:semiHidden="0" w:name="Medium Grid 3 Accent 4"/>
+    <w:lsdException w:unhideWhenUsed="0" w:uiPriority="70" w:semiHidden="0" w:name="Dark List Accent 4"/>
+    <w:lsdException w:unhideWhenUsed="0" w:uiPriority="71" w:semiHidden="0" w:name="Colorful Shading Accent 4"/>
+    <w:lsdException w:unhideWhenUsed="0" w:uiPriority="72" w:semiHidden="0" w:name="Colorful List Accent 4"/>
+    <w:lsdException w:unhideWhenUsed="0" w:uiPriority="73" w:semiHidden="0" w:name="Colorful Grid Accent 4"/>
+    <w:lsdException w:unhideWhenUsed="0" w:uiPriority="60" w:semiHidden="0" w:name="Light Shading Accent 5"/>
+    <w:lsdException w:unhideWhenUsed="0" w:uiPriority="61" w:semiHidden="0" w:name="Light List Accent 5"/>
+    <w:lsdException w:unhideWhenUsed="0" w:uiPriority="62" w:semiHidden="0" w:name="Light Grid Accent 5"/>
+    <w:lsdException w:unhideWhenUsed="0" w:uiPriority="63" w:semiHidden="0" w:name="Medium Shading 1 Accent 5"/>
+    <w:lsdException w:unhideWhenUsed="0" w:uiPriority="64" w:semiHidden="0" w:name="Medium Shading 2 Accent 5"/>
+    <w:lsdException w:unhideWhenUsed="0" w:uiPriority="65" w:semiHidden="0" w:name="Medium List 1 Accent 5"/>
+    <w:lsdException w:unhideWhenUsed="0" w:uiPriority="66" w:semiHidden="0" w:name="Medium List 2 Accent 5"/>
+    <w:lsdException w:unhideWhenUsed="0" w:uiPriority="67" w:semiHidden="0" w:name="Medium Grid 1 Accent 5"/>
+    <w:lsdException w:unhideWhenUsed="0" w:uiPriority="68" w:semiHidden="0" w:name="Medium Grid 2 Accent 5"/>
+    <w:lsdException w:unhideWhenUsed="0" w:uiPriority="69" w:semiHidden="0" w:name="Medium Grid 3 Accent 5"/>
+    <w:lsdException w:unhideWhenUsed="0" w:uiPriority="70" w:semiHidden="0" w:name="Dark List Accent 5"/>
+    <w:lsdException w:unhideWhenUsed="0" w:uiPriority="71" w:semiHidden="0" w:name="Colorful Shading Accent 5"/>
+    <w:lsdException w:unhideWhenUsed="0" w:uiPriority="72" w:semiHidden="0" w:name="Colorful List Accent 5"/>
+    <w:lsdException w:unhideWhenUsed="0" w:uiPriority="73" w:semiHidden="0" w:name="Colorful Grid Accent 5"/>
+    <w:lsdException w:unhideWhenUsed="0" w:uiPriority="60" w:semiHidden="0" w:name="Light Shading Accent 6"/>
+    <w:lsdException w:unhideWhenUsed="0" w:uiPriority="61" w:semiHidden="0" w:name="Light List Accent 6"/>
+    <w:lsdException w:unhideWhenUsed="0" w:uiPriority="62" w:semiHidden="0" w:name="Light Grid Accent 6"/>
+    <w:lsdException w:unhideWhenUsed="0" w:uiPriority="63" w:semiHidden="0" w:name="Medium Shading 1 Accent 6"/>
+    <w:lsdException w:unhideWhenUsed="0" w:uiPriority="64" w:semiHidden="0" w:name="Medium Shading 2 Accent 6"/>
+    <w:lsdException w:unhideWhenUsed="0" w:uiPriority="65" w:semiHidden="0" w:name="Medium List 1 Accent 6"/>
+    <w:lsdException w:unhideWhenUsed="0" w:uiPriority="66" w:semiHidden="0" w:name="Medium List 2 Accent 6"/>
+    <w:lsdException w:unhideWhenUsed="0" w:uiPriority="67" w:semiHidden="0" w:name="Medium Grid 1 Accent 6"/>
+    <w:lsdException w:unhideWhenUsed="0" w:uiPriority="68" w:semiHidden="0" w:name="Medium Grid 2 Accent 6"/>
+    <w:lsdException w:unhideWhenUsed="0" w:uiPriority="69" w:semiHidden="0" w:name="Medium Grid 3 Accent 6"/>
+    <w:lsdException w:unhideWhenUsed="0" w:uiPriority="70" w:semiHidden="0" w:name="Dark List Accent 6"/>
+    <w:lsdException w:unhideWhenUsed="0" w:uiPriority="71" w:semiHidden="0" w:name="Colorful Shading Accent 6"/>
+    <w:lsdException w:unhideWhenUsed="0" w:uiPriority="72" w:semiHidden="0" w:name="Colorful List Accent 6"/>
+    <w:lsdException w:unhideWhenUsed="0" w:uiPriority="73" w:semiHidden="0" w:name="Colorful Grid Accent 6"/>
   </w:latentStyles>
-  <w:style w:type="paragraph" w:default="1" w:styleId="Normal">
+  <w:style w:type="paragraph" w:default="1" w:styleId="1">
     <w:name w:val="Normal"/>
     <w:qFormat/>
-    <w:rsid w:val="00AA43CF"/>
+    <w:uiPriority w:val="0"/>
+    <w:pPr>
+      <w:spacing w:before="120" w:line="276" w:lineRule="auto"/>
+    </w:pPr>
+    <w:rPr>
+      <w:rFonts w:ascii="Lato" w:hAnsi="Lato" w:eastAsia="Lato" w:cs="Lato"/>
+      <w:sz w:val="22"/>
+      <w:szCs w:val="22"/>
+      <w:lang w:val="en-US" w:eastAsia="en-US" w:bidi="ar-SA"/>
+    </w:rPr>
   </w:style>
-  <w:style w:type="paragraph" w:styleId="Heading1">
+  <w:style w:type="paragraph" w:styleId="2">
     <w:name w:val="heading 1"/>
-    <w:basedOn w:val="normal0"/>
-    <w:next w:val="normal0"/>
-    <w:rsid w:val="00C24B35"/>
+    <w:basedOn w:val="3"/>
+    <w:next w:val="3"/>
+    <w:uiPriority w:val="0"/>
     <w:pPr>
       <w:keepNext/>
       <w:keepLines/>
@@ -2023,17 +1930,17 @@
       <w:outlineLvl w:val="0"/>
     </w:pPr>
     <w:rPr>
-      <w:rFonts w:ascii="Raleway" w:eastAsia="Raleway" w:hAnsi="Raleway" w:cs="Raleway"/>
+      <w:rFonts w:ascii="Raleway" w:hAnsi="Raleway" w:eastAsia="Raleway" w:cs="Raleway"/>
       <w:b/>
       <w:sz w:val="24"/>
       <w:szCs w:val="24"/>
     </w:rPr>
   </w:style>
-  <w:style w:type="paragraph" w:styleId="Heading2">
+  <w:style w:type="paragraph" w:styleId="4">
     <w:name w:val="heading 2"/>
-    <w:basedOn w:val="normal0"/>
-    <w:next w:val="normal0"/>
-    <w:rsid w:val="00C24B35"/>
+    <w:basedOn w:val="3"/>
+    <w:next w:val="3"/>
+    <w:uiPriority w:val="0"/>
     <w:pPr>
       <w:keepNext/>
       <w:keepLines/>
@@ -2043,11 +1950,11 @@
       <w:b/>
     </w:rPr>
   </w:style>
-  <w:style w:type="paragraph" w:styleId="Heading3">
+  <w:style w:type="paragraph" w:styleId="5">
     <w:name w:val="heading 3"/>
-    <w:basedOn w:val="normal0"/>
-    <w:next w:val="normal0"/>
-    <w:rsid w:val="00C24B35"/>
+    <w:basedOn w:val="3"/>
+    <w:next w:val="3"/>
+    <w:uiPriority w:val="0"/>
     <w:pPr>
       <w:keepNext/>
       <w:keepLines/>
@@ -2059,11 +1966,11 @@
       <w:szCs w:val="18"/>
     </w:rPr>
   </w:style>
-  <w:style w:type="paragraph" w:styleId="Heading4">
+  <w:style w:type="paragraph" w:styleId="6">
     <w:name w:val="heading 4"/>
-    <w:basedOn w:val="normal0"/>
-    <w:next w:val="normal0"/>
-    <w:rsid w:val="00C24B35"/>
+    <w:basedOn w:val="3"/>
+    <w:next w:val="3"/>
+    <w:uiPriority w:val="0"/>
     <w:pPr>
       <w:keepNext/>
       <w:keepLines/>
@@ -2071,16 +1978,16 @@
       <w:outlineLvl w:val="3"/>
     </w:pPr>
     <w:rPr>
-      <w:rFonts w:ascii="Trebuchet MS" w:eastAsia="Trebuchet MS" w:hAnsi="Trebuchet MS" w:cs="Trebuchet MS"/>
+      <w:rFonts w:ascii="Trebuchet MS" w:hAnsi="Trebuchet MS" w:eastAsia="Trebuchet MS" w:cs="Trebuchet MS"/>
       <w:color w:val="666666"/>
       <w:u w:val="single"/>
     </w:rPr>
   </w:style>
-  <w:style w:type="paragraph" w:styleId="Heading5">
+  <w:style w:type="paragraph" w:styleId="7">
     <w:name w:val="heading 5"/>
-    <w:basedOn w:val="normal0"/>
-    <w:next w:val="normal0"/>
-    <w:rsid w:val="00C24B35"/>
+    <w:basedOn w:val="3"/>
+    <w:next w:val="3"/>
+    <w:uiPriority w:val="0"/>
     <w:pPr>
       <w:keepNext/>
       <w:keepLines/>
@@ -2088,15 +1995,15 @@
       <w:outlineLvl w:val="4"/>
     </w:pPr>
     <w:rPr>
-      <w:rFonts w:ascii="Trebuchet MS" w:eastAsia="Trebuchet MS" w:hAnsi="Trebuchet MS" w:cs="Trebuchet MS"/>
+      <w:rFonts w:ascii="Trebuchet MS" w:hAnsi="Trebuchet MS" w:eastAsia="Trebuchet MS" w:cs="Trebuchet MS"/>
       <w:color w:val="666666"/>
     </w:rPr>
   </w:style>
-  <w:style w:type="paragraph" w:styleId="Heading6">
+  <w:style w:type="paragraph" w:styleId="8">
     <w:name w:val="heading 6"/>
-    <w:basedOn w:val="normal0"/>
-    <w:next w:val="normal0"/>
-    <w:rsid w:val="00C24B35"/>
+    <w:basedOn w:val="3"/>
+    <w:next w:val="3"/>
+    <w:uiPriority w:val="0"/>
     <w:pPr>
       <w:keepNext/>
       <w:keepLines/>
@@ -2104,25 +2011,24 @@
       <w:outlineLvl w:val="5"/>
     </w:pPr>
     <w:rPr>
-      <w:rFonts w:ascii="Trebuchet MS" w:eastAsia="Trebuchet MS" w:hAnsi="Trebuchet MS" w:cs="Trebuchet MS"/>
+      <w:rFonts w:ascii="Trebuchet MS" w:hAnsi="Trebuchet MS" w:eastAsia="Trebuchet MS" w:cs="Trebuchet MS"/>
       <w:i/>
       <w:color w:val="666666"/>
     </w:rPr>
   </w:style>
-  <w:style w:type="character" w:default="1" w:styleId="DefaultParagraphFont">
+  <w:style w:type="character" w:default="1" w:styleId="9">
     <w:name w:val="Default Paragraph Font"/>
-    <w:uiPriority w:val="1"/>
     <w:semiHidden/>
     <w:unhideWhenUsed/>
+    <w:uiPriority w:val="1"/>
   </w:style>
-  <w:style w:type="table" w:default="1" w:styleId="TableNormal">
+  <w:style w:type="table" w:default="1" w:styleId="10">
     <w:name w:val="Normal Table"/>
-    <w:uiPriority w:val="99"/>
     <w:semiHidden/>
     <w:unhideWhenUsed/>
     <w:qFormat/>
+    <w:uiPriority w:val="99"/>
     <w:tblPr>
-      <w:tblInd w:w="0" w:type="dxa"/>
       <w:tblCellMar>
         <w:top w:w="0" w:type="dxa"/>
         <w:left w:w="108" w:type="dxa"/>
@@ -2131,74 +2037,26 @@
       </w:tblCellMar>
     </w:tblPr>
   </w:style>
-  <w:style w:type="numbering" w:default="1" w:styleId="NoList">
-    <w:name w:val="No List"/>
-    <w:uiPriority w:val="99"/>
+  <w:style w:type="paragraph" w:customStyle="1" w:styleId="3">
+    <w:name w:val="normal"/>
+    <w:uiPriority w:val="0"/>
+    <w:pPr>
+      <w:spacing w:before="120" w:line="276" w:lineRule="auto"/>
+    </w:pPr>
+    <w:rPr>
+      <w:rFonts w:ascii="Lato" w:hAnsi="Lato" w:eastAsia="Lato" w:cs="Lato"/>
+      <w:sz w:val="22"/>
+      <w:szCs w:val="22"/>
+      <w:lang w:val="en-US" w:eastAsia="en-US" w:bidi="ar-SA"/>
+    </w:rPr>
+  </w:style>
+  <w:style w:type="paragraph" w:styleId="11">
+    <w:name w:val="Balloon Text"/>
+    <w:basedOn w:val="1"/>
+    <w:link w:val="17"/>
     <w:semiHidden/>
     <w:unhideWhenUsed/>
-  </w:style>
-  <w:style w:type="paragraph" w:customStyle="1" w:styleId="normal0">
-    <w:name w:val="normal"/>
-    <w:rsid w:val="00C24B35"/>
-  </w:style>
-  <w:style w:type="paragraph" w:styleId="Title">
-    <w:name w:val="Title"/>
-    <w:basedOn w:val="normal0"/>
-    <w:next w:val="normal0"/>
-    <w:rsid w:val="00C24B35"/>
-    <w:pPr>
-      <w:keepNext/>
-      <w:keepLines/>
-      <w:spacing w:line="240" w:lineRule="auto"/>
-    </w:pPr>
-    <w:rPr>
-      <w:rFonts w:ascii="Raleway" w:eastAsia="Raleway" w:hAnsi="Raleway" w:cs="Raleway"/>
-      <w:b/>
-      <w:sz w:val="48"/>
-      <w:szCs w:val="48"/>
-    </w:rPr>
-  </w:style>
-  <w:style w:type="paragraph" w:styleId="Subtitle">
-    <w:name w:val="Subtitle"/>
-    <w:basedOn w:val="normal0"/>
-    <w:next w:val="normal0"/>
-    <w:rsid w:val="00C24B35"/>
-    <w:pPr>
-      <w:keepNext/>
-      <w:keepLines/>
-      <w:spacing w:before="60" w:line="240" w:lineRule="auto"/>
-    </w:pPr>
-    <w:rPr>
-      <w:rFonts w:ascii="Raleway" w:eastAsia="Raleway" w:hAnsi="Raleway" w:cs="Raleway"/>
-      <w:b/>
-      <w:color w:val="F2511B"/>
-      <w:sz w:val="32"/>
-      <w:szCs w:val="32"/>
-    </w:rPr>
-  </w:style>
-  <w:style w:type="table" w:customStyle="1" w:styleId="a">
-    <w:basedOn w:val="TableNormal"/>
-    <w:rsid w:val="00C24B35"/>
-    <w:tblPr>
-      <w:tblStyleRowBandSize w:val="1"/>
-      <w:tblStyleColBandSize w:val="1"/>
-      <w:tblInd w:w="0" w:type="dxa"/>
-      <w:tblCellMar>
-        <w:top w:w="100" w:type="dxa"/>
-        <w:left w:w="100" w:type="dxa"/>
-        <w:bottom w:w="100" w:type="dxa"/>
-        <w:right w:w="100" w:type="dxa"/>
-      </w:tblCellMar>
-    </w:tblPr>
-  </w:style>
-  <w:style w:type="paragraph" w:styleId="BalloonText">
-    <w:name w:val="Balloon Text"/>
-    <w:basedOn w:val="Normal"/>
-    <w:link w:val="BalloonTextChar"/>
     <w:uiPriority w:val="99"/>
-    <w:semiHidden/>
-    <w:unhideWhenUsed/>
-    <w:rsid w:val="00F56FC8"/>
     <w:pPr>
       <w:spacing w:before="0" w:line="240" w:lineRule="auto"/>
     </w:pPr>
@@ -2208,27 +2066,13 @@
       <w:szCs w:val="16"/>
     </w:rPr>
   </w:style>
-  <w:style w:type="character" w:customStyle="1" w:styleId="BalloonTextChar">
-    <w:name w:val="Balloon Text Char"/>
-    <w:basedOn w:val="DefaultParagraphFont"/>
-    <w:link w:val="BalloonText"/>
-    <w:uiPriority w:val="99"/>
-    <w:semiHidden/>
-    <w:rsid w:val="00F56FC8"/>
-    <w:rPr>
-      <w:rFonts w:ascii="Tahoma" w:hAnsi="Tahoma" w:cs="Tahoma"/>
-      <w:sz w:val="16"/>
-      <w:szCs w:val="16"/>
-    </w:rPr>
-  </w:style>
-  <w:style w:type="paragraph" w:styleId="Header">
-    <w:name w:val="header"/>
-    <w:basedOn w:val="Normal"/>
-    <w:link w:val="HeaderChar"/>
-    <w:uiPriority w:val="99"/>
+  <w:style w:type="paragraph" w:styleId="12">
+    <w:name w:val="footer"/>
+    <w:basedOn w:val="1"/>
+    <w:link w:val="19"/>
     <w:semiHidden/>
     <w:unhideWhenUsed/>
-    <w:rsid w:val="00B61D61"/>
+    <w:uiPriority w:val="99"/>
     <w:pPr>
       <w:tabs>
         <w:tab w:val="center" w:pos="4680"/>
@@ -2237,22 +2081,13 @@
       <w:spacing w:before="0" w:line="240" w:lineRule="auto"/>
     </w:pPr>
   </w:style>
-  <w:style w:type="character" w:customStyle="1" w:styleId="HeaderChar">
-    <w:name w:val="Header Char"/>
-    <w:basedOn w:val="DefaultParagraphFont"/>
-    <w:link w:val="Header"/>
-    <w:uiPriority w:val="99"/>
-    <w:semiHidden/>
-    <w:rsid w:val="00B61D61"/>
-  </w:style>
-  <w:style w:type="paragraph" w:styleId="Footer">
-    <w:name w:val="footer"/>
-    <w:basedOn w:val="Normal"/>
-    <w:link w:val="FooterChar"/>
-    <w:uiPriority w:val="99"/>
+  <w:style w:type="paragraph" w:styleId="13">
+    <w:name w:val="header"/>
+    <w:basedOn w:val="1"/>
+    <w:link w:val="18"/>
     <w:semiHidden/>
     <w:unhideWhenUsed/>
-    <w:rsid w:val="00B61D61"/>
+    <w:uiPriority w:val="99"/>
     <w:pPr>
       <w:tabs>
         <w:tab w:val="center" w:pos="4680"/>
@@ -2261,13 +2096,80 @@
       <w:spacing w:before="0" w:line="240" w:lineRule="auto"/>
     </w:pPr>
   </w:style>
-  <w:style w:type="character" w:customStyle="1" w:styleId="FooterChar">
+  <w:style w:type="paragraph" w:styleId="14">
+    <w:name w:val="Subtitle"/>
+    <w:basedOn w:val="3"/>
+    <w:next w:val="3"/>
+    <w:qFormat/>
+    <w:uiPriority w:val="0"/>
+    <w:pPr>
+      <w:keepNext/>
+      <w:keepLines/>
+      <w:spacing w:before="60" w:line="240" w:lineRule="auto"/>
+    </w:pPr>
+    <w:rPr>
+      <w:rFonts w:ascii="Raleway" w:hAnsi="Raleway" w:eastAsia="Raleway" w:cs="Raleway"/>
+      <w:b/>
+      <w:color w:val="F2511B"/>
+      <w:sz w:val="32"/>
+      <w:szCs w:val="32"/>
+    </w:rPr>
+  </w:style>
+  <w:style w:type="paragraph" w:styleId="15">
+    <w:name w:val="Title"/>
+    <w:basedOn w:val="3"/>
+    <w:next w:val="3"/>
+    <w:uiPriority w:val="0"/>
+    <w:pPr>
+      <w:keepNext/>
+      <w:keepLines/>
+      <w:spacing w:line="240" w:lineRule="auto"/>
+    </w:pPr>
+    <w:rPr>
+      <w:rFonts w:ascii="Raleway" w:hAnsi="Raleway" w:eastAsia="Raleway" w:cs="Raleway"/>
+      <w:b/>
+      <w:sz w:val="48"/>
+      <w:szCs w:val="48"/>
+    </w:rPr>
+  </w:style>
+  <w:style w:type="table" w:customStyle="1" w:styleId="16">
+    <w:name w:val="_Style 12"/>
+    <w:basedOn w:val="10"/>
+    <w:uiPriority w:val="0"/>
+    <w:tblPr>
+      <w:tblCellMar>
+        <w:top w:w="100" w:type="dxa"/>
+        <w:left w:w="100" w:type="dxa"/>
+        <w:bottom w:w="100" w:type="dxa"/>
+        <w:right w:w="100" w:type="dxa"/>
+      </w:tblCellMar>
+    </w:tblPr>
+  </w:style>
+  <w:style w:type="character" w:customStyle="1" w:styleId="17">
+    <w:name w:val="Balloon Text Char"/>
+    <w:basedOn w:val="9"/>
+    <w:link w:val="11"/>
+    <w:semiHidden/>
+    <w:uiPriority w:val="99"/>
+    <w:rPr>
+      <w:rFonts w:ascii="Tahoma" w:hAnsi="Tahoma" w:cs="Tahoma"/>
+      <w:sz w:val="16"/>
+      <w:szCs w:val="16"/>
+    </w:rPr>
+  </w:style>
+  <w:style w:type="character" w:customStyle="1" w:styleId="18">
+    <w:name w:val="Header Char"/>
+    <w:basedOn w:val="9"/>
+    <w:link w:val="13"/>
+    <w:semiHidden/>
+    <w:uiPriority w:val="99"/>
+  </w:style>
+  <w:style w:type="character" w:customStyle="1" w:styleId="19">
     <w:name w:val="Footer Char"/>
-    <w:basedOn w:val="DefaultParagraphFont"/>
-    <w:link w:val="Footer"/>
+    <w:basedOn w:val="9"/>
+    <w:link w:val="12"/>
+    <w:semiHidden/>
     <w:uiPriority w:val="99"/>
-    <w:semiHidden/>
-    <w:rsid w:val="00B61D61"/>
   </w:style>
 </w:styles>
 </file>
@@ -2588,6 +2490,5 @@
       </a:style>
     </a:lnDef>
   </a:objectDefaults>
-  <a:extraClrSchemeLst/>
 </a:theme>
 </file>
</xml_diff>